<commit_message>
Added to the user story and fixed up little bits in tech docs
</commit_message>
<xml_diff>
--- a/doc/final-report/spec.docx
+++ b/doc/final-report/spec.docx
@@ -16,7 +16,7 @@
         <w:pStyle w:val="style1"/>
         <w:numPr>
           <w:ilvl w:val="0"/>
-          <w:numId w:val="4"/>
+          <w:numId w:val="5"/>
         </w:numPr>
         <w:jc w:val="both"/>
       </w:pPr>
@@ -32,7 +32,7 @@
         <w:pStyle w:val="style2"/>
         <w:numPr>
           <w:ilvl w:val="1"/>
-          <w:numId w:val="1"/>
+          <w:numId w:val="2"/>
         </w:numPr>
         <w:jc w:val="both"/>
       </w:pPr>
@@ -77,7 +77,7 @@
       </w:r>
       <w:r>
         <w:rPr/>
-        <w:t xml:space="preserve"> by default). The goal (usually an issue that must be debated) is specified when the debate is created. If all (or a specified proportion) of the participants agree when the vote is cast, then the goal has been achieved and the debate can be ended. Otherwise, the discussion continues for another period.</w:t>
+        <w:t xml:space="preserve"> by default). The goal (an issue that is to be debated) is specified when the debate is created. If all (or a specified proportion) of the participants agree when the vote is cast, then the goal has been achieved and the debate can be ended. Otherwise, the discussion continues for another period.</w:t>
       </w:r>
     </w:p>
     <w:p>
@@ -85,7 +85,7 @@
         <w:pStyle w:val="style2"/>
         <w:numPr>
           <w:ilvl w:val="1"/>
-          <w:numId w:val="1"/>
+          <w:numId w:val="2"/>
         </w:numPr>
         <w:jc w:val="both"/>
       </w:pPr>
@@ -111,7 +111,7 @@
         <w:pStyle w:val="style3"/>
         <w:numPr>
           <w:ilvl w:val="2"/>
-          <w:numId w:val="4"/>
+          <w:numId w:val="2"/>
         </w:numPr>
       </w:pPr>
       <w:bookmarkStart w:id="3" w:name="_Toc247691662"/>
@@ -132,30 +132,66 @@
       </w:pPr>
       <w:r>
         <w:rPr/>
-        <w:t>Jimmy is an 18-year-old college student in London, studying the arts, and has a keen interest in computers. Jimmy is a participant in a number of online communities, where he often has heated dicussions, supporting his views on his choice of operating system – Mac OS X. Jimmy enjoys making fun of people that use Microsoft Windows or Linux, and often gets himself into arguments in forums or message boards over the subject.</w:t>
-      </w:r>
-    </w:p>
-    <w:p>
-      <w:pPr>
-        <w:pStyle w:val="style0"/>
-        <w:jc w:val="both"/>
-      </w:pPr>
-      <w:r>
-        <w:rPr/>
-      </w:r>
-    </w:p>
-    <w:p>
-      <w:pPr>
-        <w:pStyle w:val="style0"/>
-        <w:jc w:val="both"/>
-      </w:pPr>
-      <w:r>
-        <w:rPr>
-          <w:color w:val="4F81BD"/>
-          <w:b/>
-          <w:bCs/>
-          <w:rFonts w:ascii="Cambria" w:cs="" w:hAnsi="Cambria"/>
-        </w:rPr>
+        <w:t>Jimmy is an 18-year-old college student in London, studying the arts, and has a keen interest in computers. Jimmy is a participant in a number of online communities, where he often has heated discussions, supporting his views on his choice of operating system – Mac OS X. Jimmy enjoys making fun of people that use Microsoft Windows or Linux, and often gets himself into arguments in forums or message boards over the subject.</w:t>
+      </w:r>
+    </w:p>
+    <w:p>
+      <w:pPr>
+        <w:pStyle w:val="style0"/>
+        <w:jc w:val="both"/>
+      </w:pPr>
+      <w:r>
+        <w:rPr/>
+        <w:t>While browsing his usual online forums, Jimmy came across a thread that simply stated: “Which operating system is better, Windows or OSX? Debate now on myDebate!”. He was intrigued, and clicked the link to the myDebate website.</w:t>
+      </w:r>
+    </w:p>
+    <w:p>
+      <w:pPr>
+        <w:pStyle w:val="style0"/>
+        <w:jc w:val="both"/>
+      </w:pPr>
+      <w:r>
+        <w:rPr/>
+        <w:t>In order to take part in the debate, Jimmy was required to create an account on the site, which he did. He clicked the link that was sent in an email to his account, and logged in immediately. He then joined the debate about OSX and Windows.</w:t>
+      </w:r>
+    </w:p>
+    <w:p>
+      <w:pPr>
+        <w:pStyle w:val="style0"/>
+        <w:jc w:val="both"/>
+      </w:pPr>
+      <w:r>
+        <w:rPr/>
+        <w:t>He found that there was a timer counting down in the corner of the screen, and people were putting forward points in an attempt to win the vote of the other participants. When the counter reached zero, a screen appeared asking Jimmy to vote – he picked OSX straight away, and then saw a pie chart that changed as the votes from the other participants arrived. He was impressed at the responsiveness of the system, which seemed to react almost instantly to his clicks and keypresses.</w:t>
+      </w:r>
+    </w:p>
+    <w:p>
+      <w:pPr>
+        <w:pStyle w:val="style0"/>
+        <w:jc w:val="both"/>
+      </w:pPr>
+      <w:r>
+        <w:rPr/>
+        <w:t>After two periods, the vote was starting to show a majority towards OSX, so Jimmy remained in the debate and put forward his own arguments as to why he likes OSX so much. The next time a poll was taken, 68% of the participants voted in favour of OSX, and the debate was declared finished with a majority.</w:t>
+      </w:r>
+    </w:p>
+    <w:p>
+      <w:pPr>
+        <w:pStyle w:val="style0"/>
+        <w:jc w:val="both"/>
+      </w:pPr>
+      <w:r>
+        <w:rPr/>
+        <w:t>Jimmy enjoyed putting forward his points on myDebate, and bookmarked the list of debates in his browser so that he could keep checking the latest ones.</w:t>
+      </w:r>
+    </w:p>
+    <w:p>
+      <w:pPr>
+        <w:pStyle w:val="style0"/>
+        <w:jc w:val="both"/>
+      </w:pPr>
+      <w:r>
+        <w:rPr/>
       </w:r>
     </w:p>
     <w:p>
@@ -163,7 +199,7 @@
         <w:pStyle w:val="style2"/>
         <w:numPr>
           <w:ilvl w:val="1"/>
-          <w:numId w:val="1"/>
+          <w:numId w:val="2"/>
         </w:numPr>
         <w:jc w:val="both"/>
         <w:pageBreakBefore/>
@@ -307,27 +343,20 @@
         <w:pStyle w:val="style2"/>
         <w:numPr>
           <w:ilvl w:val="0"/>
-          <w:numId w:val="1"/>
-        </w:numPr>
-        <w:jc w:val="both"/>
-      </w:pPr>
-      <w:r>
-        <w:rPr/>
-      </w:r>
-    </w:p>
-    <w:p>
-      <w:pPr>
-        <w:pStyle w:val="style0"/>
-      </w:pPr>
-      <w:r>
-        <w:rPr>
-          <w:color w:val="4F81BD"/>
-          <w:sz w:val="26"/>
-          <w:b/>
-          <w:szCs w:val="26"/>
-          <w:bCs/>
-          <w:rFonts w:ascii="Cambria" w:cs="" w:hAnsi="Cambria"/>
-        </w:rPr>
+          <w:numId w:val="2"/>
+        </w:numPr>
+        <w:jc w:val="both"/>
+      </w:pPr>
+      <w:r>
+        <w:rPr/>
+      </w:r>
+    </w:p>
+    <w:p>
+      <w:pPr>
+        <w:pStyle w:val="style0"/>
+      </w:pPr>
+      <w:r>
+        <w:rPr/>
       </w:r>
     </w:p>
     <w:p>
@@ -335,7 +364,7 @@
         <w:pStyle w:val="style2"/>
         <w:numPr>
           <w:ilvl w:val="1"/>
-          <w:numId w:val="1"/>
+          <w:numId w:val="2"/>
         </w:numPr>
         <w:jc w:val="both"/>
         <w:pageBreakBefore/>
@@ -352,7 +381,7 @@
         <w:pStyle w:val="style35"/>
         <w:numPr>
           <w:ilvl w:val="0"/>
-          <w:numId w:val="3"/>
+          <w:numId w:val="4"/>
         </w:numPr>
         <w:jc w:val="both"/>
       </w:pPr>
@@ -366,7 +395,7 @@
         <w:pStyle w:val="style35"/>
         <w:numPr>
           <w:ilvl w:val="0"/>
-          <w:numId w:val="3"/>
+          <w:numId w:val="4"/>
         </w:numPr>
         <w:jc w:val="both"/>
       </w:pPr>
@@ -380,7 +409,7 @@
         <w:pStyle w:val="style35"/>
         <w:numPr>
           <w:ilvl w:val="0"/>
-          <w:numId w:val="3"/>
+          <w:numId w:val="4"/>
         </w:numPr>
         <w:jc w:val="both"/>
       </w:pPr>
@@ -394,7 +423,7 @@
         <w:pStyle w:val="style35"/>
         <w:numPr>
           <w:ilvl w:val="0"/>
-          <w:numId w:val="3"/>
+          <w:numId w:val="4"/>
         </w:numPr>
         <w:jc w:val="both"/>
       </w:pPr>
@@ -408,7 +437,7 @@
         <w:pStyle w:val="style35"/>
         <w:numPr>
           <w:ilvl w:val="0"/>
-          <w:numId w:val="3"/>
+          <w:numId w:val="4"/>
         </w:numPr>
         <w:jc w:val="both"/>
       </w:pPr>
@@ -422,7 +451,7 @@
         <w:pStyle w:val="style35"/>
         <w:numPr>
           <w:ilvl w:val="0"/>
-          <w:numId w:val="3"/>
+          <w:numId w:val="4"/>
         </w:numPr>
         <w:jc w:val="both"/>
       </w:pPr>
@@ -436,7 +465,7 @@
         <w:pStyle w:val="style35"/>
         <w:numPr>
           <w:ilvl w:val="0"/>
-          <w:numId w:val="3"/>
+          <w:numId w:val="4"/>
         </w:numPr>
         <w:jc w:val="both"/>
       </w:pPr>
@@ -450,7 +479,7 @@
         <w:pStyle w:val="style35"/>
         <w:numPr>
           <w:ilvl w:val="0"/>
-          <w:numId w:val="3"/>
+          <w:numId w:val="4"/>
         </w:numPr>
         <w:jc w:val="both"/>
       </w:pPr>
@@ -464,7 +493,7 @@
         <w:pStyle w:val="style35"/>
         <w:numPr>
           <w:ilvl w:val="0"/>
-          <w:numId w:val="3"/>
+          <w:numId w:val="4"/>
         </w:numPr>
         <w:jc w:val="both"/>
       </w:pPr>
@@ -478,7 +507,7 @@
         <w:pStyle w:val="style35"/>
         <w:numPr>
           <w:ilvl w:val="1"/>
-          <w:numId w:val="3"/>
+          <w:numId w:val="4"/>
         </w:numPr>
         <w:jc w:val="both"/>
       </w:pPr>
@@ -492,7 +521,7 @@
         <w:pStyle w:val="style35"/>
         <w:numPr>
           <w:ilvl w:val="1"/>
-          <w:numId w:val="3"/>
+          <w:numId w:val="4"/>
         </w:numPr>
         <w:jc w:val="both"/>
       </w:pPr>
@@ -506,7 +535,7 @@
         <w:pStyle w:val="style35"/>
         <w:numPr>
           <w:ilvl w:val="1"/>
-          <w:numId w:val="3"/>
+          <w:numId w:val="4"/>
         </w:numPr>
         <w:jc w:val="both"/>
       </w:pPr>
@@ -520,7 +549,7 @@
         <w:pStyle w:val="style35"/>
         <w:numPr>
           <w:ilvl w:val="1"/>
-          <w:numId w:val="3"/>
+          <w:numId w:val="4"/>
         </w:numPr>
         <w:jc w:val="both"/>
       </w:pPr>
@@ -534,7 +563,7 @@
         <w:pStyle w:val="style35"/>
         <w:numPr>
           <w:ilvl w:val="1"/>
-          <w:numId w:val="3"/>
+          <w:numId w:val="4"/>
         </w:numPr>
         <w:jc w:val="both"/>
       </w:pPr>
@@ -548,7 +577,7 @@
         <w:pStyle w:val="style35"/>
         <w:numPr>
           <w:ilvl w:val="0"/>
-          <w:numId w:val="3"/>
+          <w:numId w:val="4"/>
         </w:numPr>
         <w:jc w:val="both"/>
       </w:pPr>
@@ -562,7 +591,7 @@
         <w:pStyle w:val="style35"/>
         <w:numPr>
           <w:ilvl w:val="0"/>
-          <w:numId w:val="3"/>
+          <w:numId w:val="4"/>
         </w:numPr>
         <w:jc w:val="both"/>
       </w:pPr>
@@ -576,7 +605,21 @@
         <w:pStyle w:val="style35"/>
         <w:numPr>
           <w:ilvl w:val="0"/>
-          <w:numId w:val="3"/>
+          <w:numId w:val="4"/>
+        </w:numPr>
+        <w:jc w:val="both"/>
+      </w:pPr>
+      <w:r>
+        <w:rPr/>
+        <w:t>Users shoud be able to change their password.</w:t>
+      </w:r>
+    </w:p>
+    <w:p>
+      <w:pPr>
+        <w:pStyle w:val="style35"/>
+        <w:numPr>
+          <w:ilvl w:val="0"/>
+          <w:numId w:val="4"/>
         </w:numPr>
         <w:jc w:val="both"/>
       </w:pPr>
@@ -590,7 +633,7 @@
         <w:pStyle w:val="style35"/>
         <w:numPr>
           <w:ilvl w:val="0"/>
-          <w:numId w:val="3"/>
+          <w:numId w:val="4"/>
         </w:numPr>
         <w:jc w:val="both"/>
       </w:pPr>
@@ -604,7 +647,7 @@
         <w:pStyle w:val="style35"/>
         <w:numPr>
           <w:ilvl w:val="0"/>
-          <w:numId w:val="3"/>
+          <w:numId w:val="4"/>
         </w:numPr>
         <w:jc w:val="both"/>
       </w:pPr>
@@ -618,7 +661,7 @@
         <w:pStyle w:val="style35"/>
         <w:numPr>
           <w:ilvl w:val="0"/>
-          <w:numId w:val="3"/>
+          <w:numId w:val="4"/>
         </w:numPr>
         <w:jc w:val="both"/>
       </w:pPr>
@@ -632,7 +675,7 @@
         <w:pStyle w:val="style35"/>
         <w:numPr>
           <w:ilvl w:val="0"/>
-          <w:numId w:val="3"/>
+          <w:numId w:val="4"/>
         </w:numPr>
         <w:jc w:val="both"/>
       </w:pPr>
@@ -646,7 +689,7 @@
         <w:pStyle w:val="style35"/>
         <w:numPr>
           <w:ilvl w:val="0"/>
-          <w:numId w:val="3"/>
+          <w:numId w:val="4"/>
         </w:numPr>
         <w:jc w:val="both"/>
       </w:pPr>
@@ -660,7 +703,7 @@
         <w:pStyle w:val="style35"/>
         <w:numPr>
           <w:ilvl w:val="1"/>
-          <w:numId w:val="3"/>
+          <w:numId w:val="4"/>
         </w:numPr>
         <w:jc w:val="both"/>
       </w:pPr>
@@ -674,7 +717,7 @@
         <w:pStyle w:val="style35"/>
         <w:numPr>
           <w:ilvl w:val="1"/>
-          <w:numId w:val="3"/>
+          <w:numId w:val="4"/>
         </w:numPr>
         <w:jc w:val="both"/>
       </w:pPr>
@@ -688,7 +731,7 @@
         <w:pStyle w:val="style35"/>
         <w:numPr>
           <w:ilvl w:val="0"/>
-          <w:numId w:val="3"/>
+          <w:numId w:val="4"/>
         </w:numPr>
         <w:jc w:val="both"/>
       </w:pPr>
@@ -702,7 +745,7 @@
         <w:pStyle w:val="style35"/>
         <w:numPr>
           <w:ilvl w:val="0"/>
-          <w:numId w:val="3"/>
+          <w:numId w:val="4"/>
         </w:numPr>
         <w:jc w:val="both"/>
       </w:pPr>
@@ -716,7 +759,7 @@
         <w:pStyle w:val="style2"/>
         <w:numPr>
           <w:ilvl w:val="1"/>
-          <w:numId w:val="1"/>
+          <w:numId w:val="2"/>
         </w:numPr>
       </w:pPr>
       <w:bookmarkStart w:id="6" w:name="_Toc247691666"/>
@@ -739,7 +782,7 @@
         <w:pStyle w:val="style35"/>
         <w:numPr>
           <w:ilvl w:val="0"/>
-          <w:numId w:val="2"/>
+          <w:numId w:val="3"/>
         </w:numPr>
         <w:jc w:val="both"/>
       </w:pPr>
@@ -764,7 +807,7 @@
         <w:pStyle w:val="style35"/>
         <w:numPr>
           <w:ilvl w:val="0"/>
-          <w:numId w:val="2"/>
+          <w:numId w:val="3"/>
         </w:numPr>
         <w:jc w:val="both"/>
       </w:pPr>
@@ -778,7 +821,7 @@
         <w:pStyle w:val="style35"/>
         <w:numPr>
           <w:ilvl w:val="0"/>
-          <w:numId w:val="2"/>
+          <w:numId w:val="3"/>
         </w:numPr>
         <w:jc w:val="both"/>
       </w:pPr>
@@ -792,7 +835,7 @@
         <w:pStyle w:val="style35"/>
         <w:numPr>
           <w:ilvl w:val="0"/>
-          <w:numId w:val="2"/>
+          <w:numId w:val="3"/>
         </w:numPr>
         <w:jc w:val="both"/>
       </w:pPr>
@@ -806,9 +849,10 @@
         <w:pStyle w:val="style35"/>
         <w:numPr>
           <w:ilvl w:val="0"/>
-          <w:numId w:val="2"/>
-        </w:numPr>
-        <w:jc w:val="both"/>
+          <w:numId w:val="3"/>
+        </w:numPr>
+        <w:jc w:val="both"/>
+        <w:spacing w:after="200" w:before="0"/>
       </w:pPr>
       <w:r>
         <w:rPr/>
@@ -917,81 +961,81 @@
       <w:start w:val="1"/>
       <w:numFmt w:val="decimal"/>
       <w:lvlJc w:val="left"/>
-      <w:lvlText w:val="%1."/>
-      <w:pPr>
-        <w:ind w:hanging="360" w:left="360"/>
+      <w:lvlText w:val="%1"/>
+      <w:pPr>
+        <w:ind w:hanging="432" w:left="432"/>
       </w:pPr>
     </w:lvl>
     <w:lvl w:ilvl="1">
       <w:start w:val="1"/>
       <w:numFmt w:val="decimal"/>
       <w:lvlJc w:val="left"/>
-      <w:lvlText w:val="%1.%2."/>
-      <w:pPr>
-        <w:ind w:hanging="360" w:left="1800"/>
+      <w:lvlText w:val="%1.%2"/>
+      <w:pPr>
+        <w:ind w:hanging="576" w:left="576"/>
       </w:pPr>
     </w:lvl>
     <w:lvl w:ilvl="2">
       <w:start w:val="1"/>
       <w:numFmt w:val="decimal"/>
       <w:lvlJc w:val="left"/>
-      <w:lvlText w:val="%1.%2.%3."/>
-      <w:pPr>
-        <w:ind w:hanging="720" w:left="3600"/>
+      <w:lvlText w:val="%1.%2.%3"/>
+      <w:pPr>
+        <w:ind w:hanging="720" w:left="720"/>
       </w:pPr>
     </w:lvl>
     <w:lvl w:ilvl="3">
       <w:start w:val="1"/>
       <w:numFmt w:val="decimal"/>
       <w:lvlJc w:val="left"/>
-      <w:lvlText w:val="%1.%2.%3.%4."/>
-      <w:pPr>
-        <w:ind w:hanging="720" w:left="5040"/>
+      <w:lvlText w:val="%1.%2.%3.%4"/>
+      <w:pPr>
+        <w:ind w:hanging="864" w:left="864"/>
       </w:pPr>
     </w:lvl>
     <w:lvl w:ilvl="4">
       <w:start w:val="1"/>
       <w:numFmt w:val="decimal"/>
       <w:lvlJc w:val="left"/>
-      <w:lvlText w:val="%1.%2.%3.%4.%5."/>
-      <w:pPr>
-        <w:ind w:hanging="1080" w:left="6840"/>
+      <w:lvlText w:val="%1.%2.%3.%4.%5"/>
+      <w:pPr>
+        <w:ind w:hanging="1008" w:left="1008"/>
       </w:pPr>
     </w:lvl>
     <w:lvl w:ilvl="5">
       <w:start w:val="1"/>
       <w:numFmt w:val="decimal"/>
       <w:lvlJc w:val="left"/>
-      <w:lvlText w:val="%1.%2.%3.%4.%5.%6."/>
-      <w:pPr>
-        <w:ind w:hanging="1080" w:left="8280"/>
+      <w:lvlText w:val="%1.%2.%3.%4.%5.%6"/>
+      <w:pPr>
+        <w:ind w:hanging="1152" w:left="1152"/>
       </w:pPr>
     </w:lvl>
     <w:lvl w:ilvl="6">
       <w:start w:val="1"/>
       <w:numFmt w:val="decimal"/>
       <w:lvlJc w:val="left"/>
-      <w:lvlText w:val="%1.%2.%3.%4.%5.%6.%7."/>
-      <w:pPr>
-        <w:ind w:hanging="1440" w:left="10080"/>
+      <w:lvlText w:val="%1.%2.%3.%4.%5.%6.%7"/>
+      <w:pPr>
+        <w:ind w:hanging="1296" w:left="1296"/>
       </w:pPr>
     </w:lvl>
     <w:lvl w:ilvl="7">
       <w:start w:val="1"/>
       <w:numFmt w:val="decimal"/>
       <w:lvlJc w:val="left"/>
-      <w:lvlText w:val="%1.%2.%3.%4.%5.%6.%7.%8."/>
-      <w:pPr>
-        <w:ind w:hanging="1440" w:left="11520"/>
+      <w:lvlText w:val="%1.%2.%3.%4.%5.%6.%7.%8"/>
+      <w:pPr>
+        <w:ind w:hanging="1440" w:left="1440"/>
       </w:pPr>
     </w:lvl>
     <w:lvl w:ilvl="8">
       <w:start w:val="1"/>
       <w:numFmt w:val="decimal"/>
       <w:lvlJc w:val="left"/>
-      <w:lvlText w:val="%1.%2.%3.%4.%5.%6.%7.%8.%9."/>
-      <w:pPr>
-        <w:ind w:hanging="1800" w:left="13320"/>
+      <w:lvlText w:val="%1.%2.%3.%4.%5.%6.%7.%8.%9"/>
+      <w:pPr>
+        <w:ind w:hanging="1584" w:left="1584"/>
       </w:pPr>
     </w:lvl>
   </w:abstractNum>
@@ -1002,6 +1046,89 @@
       <w:lvlJc w:val="left"/>
       <w:lvlText w:val="%1."/>
       <w:pPr>
+        <w:ind w:hanging="360" w:left="360"/>
+      </w:pPr>
+    </w:lvl>
+    <w:lvl w:ilvl="1">
+      <w:start w:val="1"/>
+      <w:numFmt w:val="decimal"/>
+      <w:lvlJc w:val="left"/>
+      <w:lvlText w:val="%1.%2."/>
+      <w:pPr>
+        <w:ind w:hanging="360" w:left="1800"/>
+      </w:pPr>
+    </w:lvl>
+    <w:lvl w:ilvl="2">
+      <w:start w:val="1"/>
+      <w:numFmt w:val="decimal"/>
+      <w:lvlJc w:val="left"/>
+      <w:lvlText w:val="%1.%2.%3."/>
+      <w:pPr>
+        <w:ind w:hanging="720" w:left="3600"/>
+      </w:pPr>
+    </w:lvl>
+    <w:lvl w:ilvl="3">
+      <w:start w:val="1"/>
+      <w:numFmt w:val="decimal"/>
+      <w:lvlJc w:val="left"/>
+      <w:lvlText w:val="%1.%2.%3.%4."/>
+      <w:pPr>
+        <w:ind w:hanging="720" w:left="5040"/>
+      </w:pPr>
+    </w:lvl>
+    <w:lvl w:ilvl="4">
+      <w:start w:val="1"/>
+      <w:numFmt w:val="decimal"/>
+      <w:lvlJc w:val="left"/>
+      <w:lvlText w:val="%1.%2.%3.%4.%5."/>
+      <w:pPr>
+        <w:ind w:hanging="1080" w:left="6840"/>
+      </w:pPr>
+    </w:lvl>
+    <w:lvl w:ilvl="5">
+      <w:start w:val="1"/>
+      <w:numFmt w:val="decimal"/>
+      <w:lvlJc w:val="left"/>
+      <w:lvlText w:val="%1.%2.%3.%4.%5.%6."/>
+      <w:pPr>
+        <w:ind w:hanging="1080" w:left="8280"/>
+      </w:pPr>
+    </w:lvl>
+    <w:lvl w:ilvl="6">
+      <w:start w:val="1"/>
+      <w:numFmt w:val="decimal"/>
+      <w:lvlJc w:val="left"/>
+      <w:lvlText w:val="%1.%2.%3.%4.%5.%6.%7."/>
+      <w:pPr>
+        <w:ind w:hanging="1440" w:left="10080"/>
+      </w:pPr>
+    </w:lvl>
+    <w:lvl w:ilvl="7">
+      <w:start w:val="1"/>
+      <w:numFmt w:val="decimal"/>
+      <w:lvlJc w:val="left"/>
+      <w:lvlText w:val="%1.%2.%3.%4.%5.%6.%7.%8."/>
+      <w:pPr>
+        <w:ind w:hanging="1440" w:left="11520"/>
+      </w:pPr>
+    </w:lvl>
+    <w:lvl w:ilvl="8">
+      <w:start w:val="1"/>
+      <w:numFmt w:val="decimal"/>
+      <w:lvlJc w:val="left"/>
+      <w:lvlText w:val="%1.%2.%3.%4.%5.%6.%7.%8.%9."/>
+      <w:pPr>
+        <w:ind w:hanging="1800" w:left="13320"/>
+      </w:pPr>
+    </w:lvl>
+  </w:abstractNum>
+  <w:abstractNum w:abstractNumId="4">
+    <w:lvl w:ilvl="0">
+      <w:start w:val="1"/>
+      <w:numFmt w:val="decimal"/>
+      <w:lvlJc w:val="left"/>
+      <w:lvlText w:val="%1."/>
+      <w:pPr>
         <w:ind w:hanging="360" w:left="720"/>
       </w:pPr>
     </w:lvl>
@@ -1078,7 +1205,7 @@
       </w:pPr>
     </w:lvl>
   </w:abstractNum>
-  <w:abstractNum w:abstractNumId="4">
+  <w:abstractNum w:abstractNumId="5">
     <w:lvl w:ilvl="0">
       <w:start w:val="1"/>
       <w:numFmt w:val="decimal"/>
@@ -1172,6 +1299,9 @@
   </w:num>
   <w:num w:numId="4">
     <w:abstractNumId w:val="4"/>
+  </w:num>
+  <w:num w:numId="5">
+    <w:abstractNumId w:val="5"/>
   </w:num>
 </w:numbering>
 </file>
@@ -1191,7 +1321,7 @@
       <w:spacing w:after="200" w:before="0" w:line="276" w:lineRule="atLeast"/>
     </w:pPr>
     <w:rPr>
-      <w:color w:val="auto"/>
+      <w:color w:val="00000A"/>
       <w:sz w:val="22"/>
       <w:szCs w:val="22"/>
       <w:rFonts w:ascii="Calibri" w:cs="" w:eastAsia="Arial" w:hAnsi="Calibri"/>
@@ -1203,6 +1333,11 @@
     <w:basedOn w:val="style0"/>
     <w:next w:val="style29"/>
     <w:pPr>
+      <w:outlineLvl w:val="0"/>
+      <w:numPr>
+        <w:ilvl w:val="0"/>
+        <w:numId w:val="1"/>
+      </w:numPr>
       <w:keepNext/>
       <w:spacing w:after="0" w:before="480"/>
     </w:pPr>
@@ -1386,9 +1521,7 @@
   <w:style w:styleId="style15" w:type="character">
     <w:name w:val="ListLabel 1"/>
     <w:next w:val="style15"/>
-    <w:rPr>
-      <w:i/>
-    </w:rPr>
+    <w:rPr/>
   </w:style>
   <w:style w:styleId="style16" w:type="character">
     <w:name w:val="Default Paragraph Font"/>
@@ -1529,7 +1662,6 @@
     <w:rPr>
       <w:color w:val="17365D"/>
       <w:sz w:val="52"/>
-      <w:kern w:val="5"/>
       <w:b/>
       <w:szCs w:val="52"/>
       <w:bCs/>
@@ -1546,7 +1678,6 @@
     <w:rPr>
       <w:color w:val="4F81BD"/>
       <w:sz w:val="24"/>
-      <w:kern w:val="15"/>
       <w:i/>
       <w:szCs w:val="24"/>
       <w:iCs/>

</xml_diff>

<commit_message>
Worked on the functional spec loads
</commit_message>
<xml_diff>
--- a/doc/final-report/spec.docx
+++ b/doc/final-report/spec.docx
@@ -4,7 +4,7 @@
   <w:body>
     <w:p>
       <w:pPr>
-        <w:pStyle w:val="style33"/>
+        <w:pStyle w:val="style35"/>
       </w:pPr>
       <w:r>
         <w:rPr/>
@@ -16,7 +16,7 @@
         <w:pStyle w:val="style1"/>
         <w:numPr>
           <w:ilvl w:val="0"/>
-          <w:numId w:val="5"/>
+          <w:numId w:val="2"/>
         </w:numPr>
         <w:jc w:val="both"/>
       </w:pPr>
@@ -277,11 +277,526 @@
     </w:p>
     <w:p>
       <w:pPr>
-        <w:pStyle w:val="style0"/>
-        <w:jc w:val="both"/>
-      </w:pPr>
-      <w:r>
-        <w:rPr/>
+        <w:pStyle w:val="style1"/>
+      </w:pPr>
+      <w:r>
+        <w:rPr/>
+        <w:t>Screen-by-Screen</w:t>
+      </w:r>
+    </w:p>
+    <w:p>
+      <w:pPr>
+        <w:pStyle w:val="style31"/>
+      </w:pPr>
+      <w:r>
+        <w:rPr/>
+      </w:r>
+    </w:p>
+    <w:p>
+      <w:pPr>
+        <w:pStyle w:val="style2"/>
+        <w:numPr>
+          <w:ilvl w:val="1"/>
+          <w:numId w:val="1"/>
+        </w:numPr>
+      </w:pPr>
+      <w:r>
+        <w:rPr/>
+        <w:t>Home Page</w:t>
+      </w:r>
+    </w:p>
+    <w:p>
+      <w:pPr>
+        <w:pStyle w:val="style31"/>
+      </w:pPr>
+      <w:r>
+        <w:rPr/>
+        <w:t>The home page should offer an introduction to the user, and briefly explain what the application is about. From here, the user can access each main area of the application using a tab-like menu in the header of the page. The header should be present on every page in the application, to retain a consistent user experience throughout.</w:t>
+      </w:r>
+    </w:p>
+    <w:p>
+      <w:pPr>
+        <w:pStyle w:val="style31"/>
+      </w:pPr>
+      <w:r>
+        <w:rPr/>
+        <w:t>The header (and therefore the home page) should also contain a button that allows the user to login. Also, search should be easy to access, with a search input field directly accessible inside the header (ready for the user to input a search query).</w:t>
+      </w:r>
+    </w:p>
+    <w:p>
+      <w:pPr>
+        <w:pStyle w:val="style31"/>
+      </w:pPr>
+      <w:r>
+        <w:rPr/>
+      </w:r>
+    </w:p>
+    <w:p>
+      <w:pPr>
+        <w:pStyle w:val="style2"/>
+        <w:numPr>
+          <w:ilvl w:val="1"/>
+          <w:numId w:val="1"/>
+        </w:numPr>
+      </w:pPr>
+      <w:r>
+        <w:rPr/>
+        <w:t>Login</w:t>
+      </w:r>
+    </w:p>
+    <w:p>
+      <w:pPr>
+        <w:pStyle w:val="style31"/>
+      </w:pPr>
+      <w:r>
+        <w:rPr/>
+        <w:t>The login page should be simple and to-the-point. An input field for the username and password is all that is required. The password should be obscured using asterisks so that it is not visible when typed.</w:t>
+      </w:r>
+    </w:p>
+    <w:p>
+      <w:pPr>
+        <w:pStyle w:val="style2"/>
+        <w:numPr>
+          <w:ilvl w:val="1"/>
+          <w:numId w:val="1"/>
+        </w:numPr>
+      </w:pPr>
+      <w:r>
+        <w:rPr/>
+        <w:t>Register</w:t>
+      </w:r>
+    </w:p>
+    <w:p>
+      <w:pPr>
+        <w:pStyle w:val="style31"/>
+      </w:pPr>
+      <w:r>
+        <w:rPr/>
+        <w:t>The registration page allows a user to sign up for an account on the system. The following information is required for an account:</w:t>
+      </w:r>
+    </w:p>
+    <w:p>
+      <w:pPr>
+        <w:pStyle w:val="style31"/>
+        <w:numPr>
+          <w:ilvl w:val="0"/>
+          <w:numId w:val="5"/>
+        </w:numPr>
+      </w:pPr>
+      <w:r>
+        <w:rPr/>
+        <w:t>First and last names (i.e. the full name of the user)</w:t>
+      </w:r>
+    </w:p>
+    <w:p>
+      <w:pPr>
+        <w:pStyle w:val="style31"/>
+        <w:numPr>
+          <w:ilvl w:val="0"/>
+          <w:numId w:val="5"/>
+        </w:numPr>
+      </w:pPr>
+      <w:r>
+        <w:rPr/>
+        <w:t>A username (that is not already taken)</w:t>
+      </w:r>
+    </w:p>
+    <w:p>
+      <w:pPr>
+        <w:pStyle w:val="style31"/>
+        <w:numPr>
+          <w:ilvl w:val="0"/>
+          <w:numId w:val="5"/>
+        </w:numPr>
+      </w:pPr>
+      <w:r>
+        <w:rPr/>
+        <w:t>A password (must be entered twice to make sure no mistakes were made)</w:t>
+      </w:r>
+    </w:p>
+    <w:p>
+      <w:pPr>
+        <w:pStyle w:val="style31"/>
+        <w:numPr>
+          <w:ilvl w:val="0"/>
+          <w:numId w:val="5"/>
+        </w:numPr>
+      </w:pPr>
+      <w:r>
+        <w:rPr/>
+        <w:t>Email address</w:t>
+      </w:r>
+    </w:p>
+    <w:p>
+      <w:pPr>
+        <w:pStyle w:val="style31"/>
+      </w:pPr>
+      <w:r>
+        <w:rPr/>
+        <w:t>The email address must be verified by sensing an email to the address containing a link. When the user clicks the link in their email, their new account is activated and they can login. Before this point, the user cannot login (as their account is not yet active).</w:t>
+      </w:r>
+    </w:p>
+    <w:p>
+      <w:pPr>
+        <w:pStyle w:val="style31"/>
+      </w:pPr>
+      <w:r>
+        <w:rPr/>
+      </w:r>
+    </w:p>
+    <w:p>
+      <w:pPr>
+        <w:pStyle w:val="style2"/>
+        <w:numPr>
+          <w:ilvl w:val="1"/>
+          <w:numId w:val="1"/>
+        </w:numPr>
+      </w:pPr>
+      <w:r>
+        <w:rPr/>
+        <w:t>Debates List</w:t>
+      </w:r>
+    </w:p>
+    <w:p>
+      <w:pPr>
+        <w:pStyle w:val="style31"/>
+      </w:pPr>
+      <w:r>
+        <w:rPr/>
+        <w:t>The list of debates should show each debate that is currently open, with the number of users in that debate clearly shown on the left. Also on the left, the list should show whether the room is in join mode or lock mode. Finally, each debate should show who created it, and when (in relative time format, e.g. 3 hours ago).</w:t>
+      </w:r>
+    </w:p>
+    <w:p>
+      <w:pPr>
+        <w:pStyle w:val="style2"/>
+        <w:numPr>
+          <w:ilvl w:val="1"/>
+          <w:numId w:val="1"/>
+        </w:numPr>
+      </w:pPr>
+      <w:r>
+        <w:rPr/>
+        <w:t>Debate Screen</w:t>
+      </w:r>
+    </w:p>
+    <w:p>
+      <w:pPr>
+        <w:pStyle w:val="style31"/>
+      </w:pPr>
+      <w:r>
+        <w:rPr/>
+        <w:t>Users can only be present in one debate at a time, so if they attempt to join a debate when they are already in another, they should receive an error that tells them which other debate they are already present in.</w:t>
+      </w:r>
+    </w:p>
+    <w:p>
+      <w:pPr>
+        <w:pStyle w:val="style31"/>
+      </w:pPr>
+      <w:r>
+        <w:rPr/>
+        <w:t>When the user is in a debate, the largest portion of the screen should be taken up by the messages that are being exchanged in that debate. On the right, the list of users currently present in the room should be shown, with the countdown timer at the bottom of this panel.</w:t>
+      </w:r>
+    </w:p>
+    <w:p>
+      <w:pPr>
+        <w:pStyle w:val="style31"/>
+      </w:pPr>
+      <w:r>
+        <w:rPr/>
+        <w:t>Underneath the messages list, the user should have a box to enter their message, which has a submit button to the right of it. The user should also be able to activate this button with the enter key.</w:t>
+      </w:r>
+    </w:p>
+    <w:p>
+      <w:pPr>
+        <w:pStyle w:val="style31"/>
+      </w:pPr>
+      <w:r>
+        <w:rPr/>
+        <w:t>When the user arrives on the debate screen, the message input field should be automatically in focus, so that they can begin typing without having to click in the field.</w:t>
+      </w:r>
+    </w:p>
+    <w:p>
+      <w:pPr>
+        <w:pStyle w:val="style2"/>
+        <w:numPr>
+          <w:ilvl w:val="1"/>
+          <w:numId w:val="1"/>
+        </w:numPr>
+      </w:pPr>
+      <w:r>
+        <w:rPr/>
+        <w:t>Voting</w:t>
+      </w:r>
+    </w:p>
+    <w:p>
+      <w:pPr>
+        <w:pStyle w:val="style31"/>
+      </w:pPr>
+      <w:r>
+        <w:rPr/>
+        <w:t>When a debate reaches the end of a period, the voting window should appear in front of the debating window (and the background should be greyed out, as it is unusable). Once the user has cast their vote, the voting window should change to a graph showing the results of the vote in pie-chart form. This graph should automatically update as the votes from the other users are cast.</w:t>
+      </w:r>
+    </w:p>
+    <w:p>
+      <w:pPr>
+        <w:pStyle w:val="style31"/>
+      </w:pPr>
+      <w:r>
+        <w:rPr/>
+        <w:t>Once all the users have voted, the person who is in control of the debate has the choice over whether to go to another period, or end the debate.</w:t>
+      </w:r>
+    </w:p>
+    <w:p>
+      <w:pPr>
+        <w:pStyle w:val="style31"/>
+      </w:pPr>
+      <w:r>
+        <w:rPr/>
+        <w:t xml:space="preserve">The person who is in control of the debate is either the person who created it, or the person who has been in the room longest if the creator has left. If the creator re-joins the room again, they </w:t>
+      </w:r>
+      <w:r>
+        <w:rPr>
+          <w:i/>
+          <w:b/>
+          <w:iCs/>
+          <w:bCs/>
+        </w:rPr>
+        <w:t>do not</w:t>
+      </w:r>
+      <w:r>
+        <w:rPr>
+          <w:i w:val="off"/>
+          <w:iCs w:val="off"/>
+        </w:rPr>
+        <w:t xml:space="preserve"> become in control again, unless everyone that has been in the room longer than them leaves.</w:t>
+      </w:r>
+    </w:p>
+    <w:p>
+      <w:pPr>
+        <w:pStyle w:val="style2"/>
+        <w:numPr>
+          <w:ilvl w:val="1"/>
+          <w:numId w:val="1"/>
+        </w:numPr>
+      </w:pPr>
+      <w:r>
+        <w:rPr>
+          <w:i w:val="off"/>
+          <w:iCs w:val="off"/>
+        </w:rPr>
+        <w:t>Creating a new Debate</w:t>
+      </w:r>
+    </w:p>
+    <w:p>
+      <w:pPr>
+        <w:pStyle w:val="style31"/>
+      </w:pPr>
+      <w:r>
+        <w:rPr>
+          <w:i w:val="off"/>
+          <w:iCs w:val="off"/>
+        </w:rPr>
+        <w:t xml:space="preserve">Users should be able to create new debates as they wish. To create a new debate, the user is required to enter the </w:t>
+      </w:r>
+      <w:r>
+        <w:rPr>
+          <w:i w:val="off"/>
+          <w:b/>
+          <w:iCs w:val="off"/>
+          <w:bCs/>
+        </w:rPr>
+        <w:t>question</w:t>
+      </w:r>
+      <w:r>
+        <w:rPr>
+          <w:i w:val="off"/>
+          <w:b w:val="off"/>
+          <w:iCs w:val="off"/>
+          <w:bCs w:val="off"/>
+        </w:rPr>
+        <w:t xml:space="preserve"> (i.e. the issue that will be debated) and </w:t>
+      </w:r>
+      <w:r>
+        <w:rPr>
+          <w:i w:val="off"/>
+          <w:b/>
+          <w:iCs w:val="off"/>
+          <w:bCs/>
+        </w:rPr>
+        <w:t>at least two</w:t>
+      </w:r>
+      <w:r>
+        <w:rPr>
+          <w:i w:val="off"/>
+          <w:b w:val="off"/>
+          <w:iCs w:val="off"/>
+          <w:bCs w:val="off"/>
+        </w:rPr>
+        <w:t xml:space="preserve"> choices (that users can vote on in response to the question). They can then also alter the length of the period and the join threshold (the length of time remaining before the room is locked to new members).</w:t>
+      </w:r>
+    </w:p>
+    <w:p>
+      <w:pPr>
+        <w:pStyle w:val="style2"/>
+        <w:numPr>
+          <w:ilvl w:val="1"/>
+          <w:numId w:val="1"/>
+        </w:numPr>
+      </w:pPr>
+      <w:r>
+        <w:rPr>
+          <w:i w:val="off"/>
+          <w:b/>
+          <w:iCs w:val="off"/>
+          <w:bCs/>
+        </w:rPr>
+        <w:t>Users List</w:t>
+      </w:r>
+    </w:p>
+    <w:p>
+      <w:pPr>
+        <w:pStyle w:val="style31"/>
+      </w:pPr>
+      <w:r>
+        <w:rPr>
+          <w:i w:val="off"/>
+          <w:b w:val="off"/>
+          <w:iCs w:val="off"/>
+          <w:bCs w:val="off"/>
+        </w:rPr>
+        <w:t>Users should be able to browse through the other users on the system, in a list that looks similar to the list of debates. This list of users should show a thumbnail of the user's avatar on the left, and their name should be a link to their profile.</w:t>
+      </w:r>
+    </w:p>
+    <w:p>
+      <w:pPr>
+        <w:pStyle w:val="style2"/>
+        <w:numPr>
+          <w:ilvl w:val="1"/>
+          <w:numId w:val="1"/>
+        </w:numPr>
+      </w:pPr>
+      <w:r>
+        <w:rPr>
+          <w:i w:val="off"/>
+          <w:iCs w:val="off"/>
+        </w:rPr>
+        <w:t>User Profile</w:t>
+      </w:r>
+    </w:p>
+    <w:p>
+      <w:pPr>
+        <w:pStyle w:val="style31"/>
+      </w:pPr>
+      <w:r>
+        <w:rPr>
+          <w:i w:val="off"/>
+          <w:iCs w:val="off"/>
+        </w:rPr>
+        <w:t>A user's profile should contain their avatar (in larger format) on the top right of the page, with the information they have entered into their profile in the center.</w:t>
+      </w:r>
+    </w:p>
+    <w:p>
+      <w:pPr>
+        <w:pStyle w:val="style31"/>
+      </w:pPr>
+      <w:r>
+        <w:rPr>
+          <w:i w:val="off"/>
+          <w:iCs w:val="off"/>
+        </w:rPr>
+        <w:t xml:space="preserve">If the user is looking at his/her </w:t>
+      </w:r>
+      <w:r>
+        <w:rPr>
+          <w:i w:val="off"/>
+          <w:b/>
+          <w:iCs w:val="off"/>
+          <w:bCs/>
+        </w:rPr>
+        <w:t>own</w:t>
+      </w:r>
+      <w:r>
+        <w:rPr>
+          <w:i w:val="off"/>
+          <w:b w:val="off"/>
+          <w:iCs w:val="off"/>
+          <w:bCs w:val="off"/>
+        </w:rPr>
+        <w:t xml:space="preserve"> profile, there should be an option to edit it, so they can enter, edit or remove information from their own page.</w:t>
+      </w:r>
+    </w:p>
+    <w:p>
+      <w:pPr>
+        <w:pStyle w:val="style2"/>
+        <w:numPr>
+          <w:ilvl w:val="1"/>
+          <w:numId w:val="1"/>
+        </w:numPr>
+      </w:pPr>
+      <w:r>
+        <w:rPr>
+          <w:i w:val="off"/>
+          <w:b/>
+          <w:iCs w:val="off"/>
+          <w:bCs/>
+        </w:rPr>
+        <w:t>Search</w:t>
+      </w:r>
+    </w:p>
+    <w:p>
+      <w:pPr>
+        <w:pStyle w:val="style31"/>
+      </w:pPr>
+      <w:r>
+        <w:rPr>
+          <w:i w:val="off"/>
+          <w:b w:val="off"/>
+          <w:iCs w:val="off"/>
+          <w:bCs w:val="off"/>
+        </w:rPr>
+        <w:t>The search page should contain a prominent search query input field at the top, with the search results listed below. Search should only query the names of debates (and not return anything other than debates), so the list should look the same as the debates list screen.</w:t>
+      </w:r>
+    </w:p>
+    <w:p>
+      <w:pPr>
+        <w:pStyle w:val="style31"/>
+      </w:pPr>
+      <w:r>
+        <w:rPr>
+          <w:i w:val="off"/>
+          <w:b w:val="off"/>
+          <w:iCs w:val="off"/>
+          <w:bCs w:val="off"/>
+        </w:rPr>
+        <w:t>If no debates are found for a given search query, the results list should not be present, and instead should display the text “No results found”.</w:t>
+      </w:r>
+    </w:p>
+    <w:p>
+      <w:pPr>
+        <w:pStyle w:val="style2"/>
+        <w:numPr>
+          <w:ilvl w:val="1"/>
+          <w:numId w:val="1"/>
+        </w:numPr>
+      </w:pPr>
+      <w:r>
+        <w:rPr>
+          <w:i w:val="off"/>
+          <w:iCs w:val="off"/>
+        </w:rPr>
+        <w:t>FAQ</w:t>
+      </w:r>
+    </w:p>
+    <w:p>
+      <w:pPr>
+        <w:pStyle w:val="style31"/>
+      </w:pPr>
+      <w:r>
+        <w:rPr>
+          <w:i w:val="off"/>
+          <w:iCs w:val="off"/>
+        </w:rPr>
+        <w:t>The Frequently Asked Questions page should be a one-page section with questions specified in headers, and the answers beneath them. This page should also include images to make the descriptions easier to understand.</w:t>
       </w:r>
     </w:p>
     <w:p>
@@ -378,7 +893,7 @@
     </w:p>
     <w:p>
       <w:pPr>
-        <w:pStyle w:val="style35"/>
+        <w:pStyle w:val="style37"/>
         <w:numPr>
           <w:ilvl w:val="0"/>
           <w:numId w:val="4"/>
@@ -392,7 +907,7 @@
     </w:p>
     <w:p>
       <w:pPr>
-        <w:pStyle w:val="style35"/>
+        <w:pStyle w:val="style37"/>
         <w:numPr>
           <w:ilvl w:val="0"/>
           <w:numId w:val="4"/>
@@ -406,7 +921,7 @@
     </w:p>
     <w:p>
       <w:pPr>
-        <w:pStyle w:val="style35"/>
+        <w:pStyle w:val="style37"/>
         <w:numPr>
           <w:ilvl w:val="0"/>
           <w:numId w:val="4"/>
@@ -420,7 +935,7 @@
     </w:p>
     <w:p>
       <w:pPr>
-        <w:pStyle w:val="style35"/>
+        <w:pStyle w:val="style37"/>
         <w:numPr>
           <w:ilvl w:val="0"/>
           <w:numId w:val="4"/>
@@ -434,7 +949,7 @@
     </w:p>
     <w:p>
       <w:pPr>
-        <w:pStyle w:val="style35"/>
+        <w:pStyle w:val="style37"/>
         <w:numPr>
           <w:ilvl w:val="0"/>
           <w:numId w:val="4"/>
@@ -448,7 +963,7 @@
     </w:p>
     <w:p>
       <w:pPr>
-        <w:pStyle w:val="style35"/>
+        <w:pStyle w:val="style37"/>
         <w:numPr>
           <w:ilvl w:val="0"/>
           <w:numId w:val="4"/>
@@ -462,7 +977,7 @@
     </w:p>
     <w:p>
       <w:pPr>
-        <w:pStyle w:val="style35"/>
+        <w:pStyle w:val="style37"/>
         <w:numPr>
           <w:ilvl w:val="0"/>
           <w:numId w:val="4"/>
@@ -476,7 +991,7 @@
     </w:p>
     <w:p>
       <w:pPr>
-        <w:pStyle w:val="style35"/>
+        <w:pStyle w:val="style37"/>
         <w:numPr>
           <w:ilvl w:val="0"/>
           <w:numId w:val="4"/>
@@ -490,7 +1005,7 @@
     </w:p>
     <w:p>
       <w:pPr>
-        <w:pStyle w:val="style35"/>
+        <w:pStyle w:val="style37"/>
         <w:numPr>
           <w:ilvl w:val="0"/>
           <w:numId w:val="4"/>
@@ -504,7 +1019,7 @@
     </w:p>
     <w:p>
       <w:pPr>
-        <w:pStyle w:val="style35"/>
+        <w:pStyle w:val="style37"/>
         <w:numPr>
           <w:ilvl w:val="1"/>
           <w:numId w:val="4"/>
@@ -518,7 +1033,7 @@
     </w:p>
     <w:p>
       <w:pPr>
-        <w:pStyle w:val="style35"/>
+        <w:pStyle w:val="style37"/>
         <w:numPr>
           <w:ilvl w:val="1"/>
           <w:numId w:val="4"/>
@@ -532,7 +1047,7 @@
     </w:p>
     <w:p>
       <w:pPr>
-        <w:pStyle w:val="style35"/>
+        <w:pStyle w:val="style37"/>
         <w:numPr>
           <w:ilvl w:val="1"/>
           <w:numId w:val="4"/>
@@ -546,7 +1061,7 @@
     </w:p>
     <w:p>
       <w:pPr>
-        <w:pStyle w:val="style35"/>
+        <w:pStyle w:val="style37"/>
         <w:numPr>
           <w:ilvl w:val="1"/>
           <w:numId w:val="4"/>
@@ -560,7 +1075,7 @@
     </w:p>
     <w:p>
       <w:pPr>
-        <w:pStyle w:val="style35"/>
+        <w:pStyle w:val="style37"/>
         <w:numPr>
           <w:ilvl w:val="1"/>
           <w:numId w:val="4"/>
@@ -574,7 +1089,7 @@
     </w:p>
     <w:p>
       <w:pPr>
-        <w:pStyle w:val="style35"/>
+        <w:pStyle w:val="style37"/>
         <w:numPr>
           <w:ilvl w:val="0"/>
           <w:numId w:val="4"/>
@@ -588,7 +1103,7 @@
     </w:p>
     <w:p>
       <w:pPr>
-        <w:pStyle w:val="style35"/>
+        <w:pStyle w:val="style37"/>
         <w:numPr>
           <w:ilvl w:val="0"/>
           <w:numId w:val="4"/>
@@ -602,7 +1117,7 @@
     </w:p>
     <w:p>
       <w:pPr>
-        <w:pStyle w:val="style35"/>
+        <w:pStyle w:val="style37"/>
         <w:numPr>
           <w:ilvl w:val="0"/>
           <w:numId w:val="4"/>
@@ -616,7 +1131,7 @@
     </w:p>
     <w:p>
       <w:pPr>
-        <w:pStyle w:val="style35"/>
+        <w:pStyle w:val="style37"/>
         <w:numPr>
           <w:ilvl w:val="0"/>
           <w:numId w:val="4"/>
@@ -630,7 +1145,7 @@
     </w:p>
     <w:p>
       <w:pPr>
-        <w:pStyle w:val="style35"/>
+        <w:pStyle w:val="style37"/>
         <w:numPr>
           <w:ilvl w:val="0"/>
           <w:numId w:val="4"/>
@@ -644,7 +1159,7 @@
     </w:p>
     <w:p>
       <w:pPr>
-        <w:pStyle w:val="style35"/>
+        <w:pStyle w:val="style37"/>
         <w:numPr>
           <w:ilvl w:val="0"/>
           <w:numId w:val="4"/>
@@ -658,7 +1173,7 @@
     </w:p>
     <w:p>
       <w:pPr>
-        <w:pStyle w:val="style35"/>
+        <w:pStyle w:val="style37"/>
         <w:numPr>
           <w:ilvl w:val="0"/>
           <w:numId w:val="4"/>
@@ -672,7 +1187,7 @@
     </w:p>
     <w:p>
       <w:pPr>
-        <w:pStyle w:val="style35"/>
+        <w:pStyle w:val="style37"/>
         <w:numPr>
           <w:ilvl w:val="0"/>
           <w:numId w:val="4"/>
@@ -686,7 +1201,7 @@
     </w:p>
     <w:p>
       <w:pPr>
-        <w:pStyle w:val="style35"/>
+        <w:pStyle w:val="style37"/>
         <w:numPr>
           <w:ilvl w:val="0"/>
           <w:numId w:val="4"/>
@@ -700,7 +1215,7 @@
     </w:p>
     <w:p>
       <w:pPr>
-        <w:pStyle w:val="style35"/>
+        <w:pStyle w:val="style37"/>
         <w:numPr>
           <w:ilvl w:val="1"/>
           <w:numId w:val="4"/>
@@ -714,7 +1229,7 @@
     </w:p>
     <w:p>
       <w:pPr>
-        <w:pStyle w:val="style35"/>
+        <w:pStyle w:val="style37"/>
         <w:numPr>
           <w:ilvl w:val="1"/>
           <w:numId w:val="4"/>
@@ -728,7 +1243,7 @@
     </w:p>
     <w:p>
       <w:pPr>
-        <w:pStyle w:val="style35"/>
+        <w:pStyle w:val="style37"/>
         <w:numPr>
           <w:ilvl w:val="0"/>
           <w:numId w:val="4"/>
@@ -742,7 +1257,7 @@
     </w:p>
     <w:p>
       <w:pPr>
-        <w:pStyle w:val="style35"/>
+        <w:pStyle w:val="style37"/>
         <w:numPr>
           <w:ilvl w:val="0"/>
           <w:numId w:val="4"/>
@@ -771,15 +1286,15 @@
     </w:p>
     <w:p>
       <w:pPr>
-        <w:pStyle w:val="style29"/>
-      </w:pPr>
-      <w:r>
-        <w:rPr/>
-      </w:r>
-    </w:p>
-    <w:p>
-      <w:pPr>
-        <w:pStyle w:val="style35"/>
+        <w:pStyle w:val="style31"/>
+      </w:pPr>
+      <w:r>
+        <w:rPr/>
+      </w:r>
+    </w:p>
+    <w:p>
+      <w:pPr>
+        <w:pStyle w:val="style37"/>
         <w:numPr>
           <w:ilvl w:val="0"/>
           <w:numId w:val="3"/>
@@ -804,7 +1319,7 @@
     </w:p>
     <w:p>
       <w:pPr>
-        <w:pStyle w:val="style35"/>
+        <w:pStyle w:val="style37"/>
         <w:numPr>
           <w:ilvl w:val="0"/>
           <w:numId w:val="3"/>
@@ -818,7 +1333,7 @@
     </w:p>
     <w:p>
       <w:pPr>
-        <w:pStyle w:val="style35"/>
+        <w:pStyle w:val="style37"/>
         <w:numPr>
           <w:ilvl w:val="0"/>
           <w:numId w:val="3"/>
@@ -832,7 +1347,7 @@
     </w:p>
     <w:p>
       <w:pPr>
-        <w:pStyle w:val="style35"/>
+        <w:pStyle w:val="style37"/>
         <w:numPr>
           <w:ilvl w:val="0"/>
           <w:numId w:val="3"/>
@@ -846,7 +1361,7 @@
     </w:p>
     <w:p>
       <w:pPr>
-        <w:pStyle w:val="style35"/>
+        <w:pStyle w:val="style37"/>
         <w:numPr>
           <w:ilvl w:val="0"/>
           <w:numId w:val="3"/>
@@ -1208,84 +1723,111 @@
   <w:abstractNum w:abstractNumId="5">
     <w:lvl w:ilvl="0">
       <w:start w:val="1"/>
-      <w:numFmt w:val="decimal"/>
-      <w:lvlJc w:val="left"/>
-      <w:lvlText w:val="%1"/>
-      <w:pPr>
-        <w:ind w:hanging="432" w:left="432"/>
-      </w:pPr>
+      <w:numFmt w:val="bullet"/>
+      <w:lvlJc w:val="left"/>
+      <w:lvlText w:val=""/>
+      <w:pPr>
+        <w:ind w:hanging="360" w:left="720"/>
+      </w:pPr>
+      <w:rPr>
+        <w:rFonts w:ascii="Symbol" w:cs="Symbol" w:hAnsi="Symbol" w:hint="default"/>
+      </w:rPr>
     </w:lvl>
     <w:lvl w:ilvl="1">
       <w:start w:val="1"/>
-      <w:numFmt w:val="decimal"/>
-      <w:lvlJc w:val="left"/>
-      <w:lvlText w:val="%1.%2"/>
-      <w:pPr>
-        <w:ind w:hanging="576" w:left="576"/>
-      </w:pPr>
+      <w:numFmt w:val="bullet"/>
+      <w:lvlJc w:val="left"/>
+      <w:lvlText w:val="◦"/>
+      <w:pPr>
+        <w:ind w:hanging="360" w:left="1080"/>
+      </w:pPr>
+      <w:rPr>
+        <w:rFonts w:ascii="OpenSymbol" w:cs="OpenSymbol" w:hAnsi="OpenSymbol" w:hint="default"/>
+      </w:rPr>
     </w:lvl>
     <w:lvl w:ilvl="2">
       <w:start w:val="1"/>
-      <w:numFmt w:val="decimal"/>
-      <w:lvlJc w:val="left"/>
-      <w:lvlText w:val="%1.%2.%3"/>
-      <w:pPr>
-        <w:ind w:hanging="720" w:left="720"/>
-      </w:pPr>
+      <w:numFmt w:val="bullet"/>
+      <w:lvlJc w:val="left"/>
+      <w:lvlText w:val="▪"/>
+      <w:pPr>
+        <w:ind w:hanging="360" w:left="1440"/>
+      </w:pPr>
+      <w:rPr>
+        <w:rFonts w:ascii="OpenSymbol" w:cs="OpenSymbol" w:hAnsi="OpenSymbol" w:hint="default"/>
+      </w:rPr>
     </w:lvl>
     <w:lvl w:ilvl="3">
       <w:start w:val="1"/>
-      <w:numFmt w:val="decimal"/>
-      <w:lvlJc w:val="left"/>
-      <w:lvlText w:val="%1.%2.%3.%4"/>
-      <w:pPr>
-        <w:ind w:hanging="864" w:left="864"/>
-      </w:pPr>
+      <w:numFmt w:val="bullet"/>
+      <w:lvlJc w:val="left"/>
+      <w:lvlText w:val=""/>
+      <w:pPr>
+        <w:ind w:hanging="360" w:left="1800"/>
+      </w:pPr>
+      <w:rPr>
+        <w:rFonts w:ascii="Symbol" w:cs="Symbol" w:hAnsi="Symbol" w:hint="default"/>
+      </w:rPr>
     </w:lvl>
     <w:lvl w:ilvl="4">
       <w:start w:val="1"/>
-      <w:numFmt w:val="decimal"/>
-      <w:lvlJc w:val="left"/>
-      <w:lvlText w:val="%1.%2.%3.%4.%5"/>
-      <w:pPr>
-        <w:ind w:hanging="1008" w:left="1008"/>
-      </w:pPr>
+      <w:numFmt w:val="bullet"/>
+      <w:lvlJc w:val="left"/>
+      <w:lvlText w:val="◦"/>
+      <w:pPr>
+        <w:ind w:hanging="360" w:left="2160"/>
+      </w:pPr>
+      <w:rPr>
+        <w:rFonts w:ascii="OpenSymbol" w:cs="OpenSymbol" w:hAnsi="OpenSymbol" w:hint="default"/>
+      </w:rPr>
     </w:lvl>
     <w:lvl w:ilvl="5">
       <w:start w:val="1"/>
-      <w:numFmt w:val="decimal"/>
-      <w:lvlJc w:val="left"/>
-      <w:lvlText w:val="%1.%2.%3.%4.%5.%6"/>
-      <w:pPr>
-        <w:ind w:hanging="1152" w:left="1152"/>
-      </w:pPr>
+      <w:numFmt w:val="bullet"/>
+      <w:lvlJc w:val="left"/>
+      <w:lvlText w:val="▪"/>
+      <w:pPr>
+        <w:ind w:hanging="360" w:left="2520"/>
+      </w:pPr>
+      <w:rPr>
+        <w:rFonts w:ascii="OpenSymbol" w:cs="OpenSymbol" w:hAnsi="OpenSymbol" w:hint="default"/>
+      </w:rPr>
     </w:lvl>
     <w:lvl w:ilvl="6">
       <w:start w:val="1"/>
-      <w:numFmt w:val="decimal"/>
-      <w:lvlJc w:val="left"/>
-      <w:lvlText w:val="%1.%2.%3.%4.%5.%6.%7"/>
-      <w:pPr>
-        <w:ind w:hanging="1296" w:left="1296"/>
-      </w:pPr>
+      <w:numFmt w:val="bullet"/>
+      <w:lvlJc w:val="left"/>
+      <w:lvlText w:val=""/>
+      <w:pPr>
+        <w:ind w:hanging="360" w:left="2880"/>
+      </w:pPr>
+      <w:rPr>
+        <w:rFonts w:ascii="Symbol" w:cs="Symbol" w:hAnsi="Symbol" w:hint="default"/>
+      </w:rPr>
     </w:lvl>
     <w:lvl w:ilvl="7">
       <w:start w:val="1"/>
-      <w:numFmt w:val="decimal"/>
-      <w:lvlJc w:val="left"/>
-      <w:lvlText w:val="%1.%2.%3.%4.%5.%6.%7.%8"/>
-      <w:pPr>
-        <w:ind w:hanging="1440" w:left="1440"/>
-      </w:pPr>
+      <w:numFmt w:val="bullet"/>
+      <w:lvlJc w:val="left"/>
+      <w:lvlText w:val="◦"/>
+      <w:pPr>
+        <w:ind w:hanging="360" w:left="3240"/>
+      </w:pPr>
+      <w:rPr>
+        <w:rFonts w:ascii="OpenSymbol" w:cs="OpenSymbol" w:hAnsi="OpenSymbol" w:hint="default"/>
+      </w:rPr>
     </w:lvl>
     <w:lvl w:ilvl="8">
       <w:start w:val="1"/>
-      <w:numFmt w:val="decimal"/>
-      <w:lvlJc w:val="left"/>
-      <w:lvlText w:val="%1.%2.%3.%4.%5.%6.%7.%8.%9"/>
-      <w:pPr>
-        <w:ind w:hanging="1584" w:left="1584"/>
-      </w:pPr>
+      <w:numFmt w:val="bullet"/>
+      <w:lvlJc w:val="left"/>
+      <w:lvlText w:val="▪"/>
+      <w:pPr>
+        <w:ind w:hanging="360" w:left="3600"/>
+      </w:pPr>
+      <w:rPr>
+        <w:rFonts w:ascii="OpenSymbol" w:cs="OpenSymbol" w:hAnsi="OpenSymbol" w:hint="default"/>
+      </w:rPr>
     </w:lvl>
   </w:abstractNum>
   <w:num w:numId="1">
@@ -1331,13 +1873,8 @@
   <w:style w:styleId="style1" w:type="paragraph">
     <w:name w:val="Heading 1"/>
     <w:basedOn w:val="style0"/>
-    <w:next w:val="style29"/>
+    <w:next w:val="style31"/>
     <w:pPr>
-      <w:outlineLvl w:val="0"/>
-      <w:numPr>
-        <w:ilvl w:val="0"/>
-        <w:numId w:val="1"/>
-      </w:numPr>
       <w:keepNext/>
       <w:spacing w:after="0" w:before="480"/>
     </w:pPr>
@@ -1354,7 +1891,7 @@
   <w:style w:styleId="style2" w:type="paragraph">
     <w:name w:val="Heading 2"/>
     <w:basedOn w:val="style1"/>
-    <w:next w:val="style29"/>
+    <w:next w:val="style31"/>
     <w:pPr>
       <w:outlineLvl w:val="1"/>
       <w:numPr>
@@ -1372,7 +1909,7 @@
   <w:style w:styleId="style3" w:type="paragraph">
     <w:name w:val="Heading 3"/>
     <w:basedOn w:val="style0"/>
-    <w:next w:val="style29"/>
+    <w:next w:val="style31"/>
     <w:pPr>
       <w:outlineLvl w:val="2"/>
       <w:numPr>
@@ -1393,7 +1930,7 @@
   <w:style w:styleId="style4" w:type="paragraph">
     <w:name w:val="Heading 4"/>
     <w:basedOn w:val="style0"/>
-    <w:next w:val="style29"/>
+    <w:next w:val="style31"/>
     <w:pPr>
       <w:outlineLvl w:val="3"/>
       <w:numPr>
@@ -1416,7 +1953,7 @@
   <w:style w:styleId="style5" w:type="paragraph">
     <w:name w:val="Heading 5"/>
     <w:basedOn w:val="style0"/>
-    <w:next w:val="style29"/>
+    <w:next w:val="style31"/>
     <w:pPr>
       <w:outlineLvl w:val="4"/>
       <w:numPr>
@@ -1435,7 +1972,7 @@
   <w:style w:styleId="style6" w:type="paragraph">
     <w:name w:val="Heading 6"/>
     <w:basedOn w:val="style0"/>
-    <w:next w:val="style29"/>
+    <w:next w:val="style31"/>
     <w:pPr>
       <w:outlineLvl w:val="5"/>
       <w:numPr>
@@ -1456,7 +1993,7 @@
   <w:style w:styleId="style7" w:type="paragraph">
     <w:name w:val="Heading 7"/>
     <w:basedOn w:val="style0"/>
-    <w:next w:val="style29"/>
+    <w:next w:val="style31"/>
     <w:pPr>
       <w:outlineLvl w:val="6"/>
       <w:numPr>
@@ -1477,7 +2014,7 @@
   <w:style w:styleId="style8" w:type="paragraph">
     <w:name w:val="Heading 8"/>
     <w:basedOn w:val="style0"/>
-    <w:next w:val="style29"/>
+    <w:next w:val="style31"/>
     <w:pPr>
       <w:outlineLvl w:val="7"/>
       <w:numPr>
@@ -1498,7 +2035,7 @@
   <w:style w:styleId="style9" w:type="paragraph">
     <w:name w:val="Heading 9"/>
     <w:basedOn w:val="style0"/>
-    <w:next w:val="style29"/>
+    <w:next w:val="style31"/>
     <w:pPr>
       <w:outlineLvl w:val="8"/>
       <w:numPr>
@@ -1594,10 +2131,26 @@
     <w:next w:val="style27"/>
     <w:rPr/>
   </w:style>
-  <w:style w:styleId="style28" w:type="paragraph">
+  <w:style w:styleId="style28" w:type="character">
+    <w:name w:val="Bullets"/>
+    <w:next w:val="style28"/>
+    <w:rPr>
+      <w:rFonts w:ascii="OpenSymbol" w:cs="OpenSymbol" w:eastAsia="OpenSymbol" w:hAnsi="OpenSymbol"/>
+    </w:rPr>
+  </w:style>
+  <w:style w:styleId="style29" w:type="character">
+    <w:name w:val="Internet Link"/>
+    <w:next w:val="style29"/>
+    <w:rPr>
+      <w:color w:val="000080"/>
+      <w:u w:val="single"/>
+      <w:lang w:bidi="en-US" w:eastAsia="en-US" w:val="en-US"/>
+    </w:rPr>
+  </w:style>
+  <w:style w:styleId="style30" w:type="paragraph">
     <w:name w:val="Heading"/>
     <w:basedOn w:val="style0"/>
-    <w:next w:val="style29"/>
+    <w:next w:val="style31"/>
     <w:pPr>
       <w:keepNext/>
       <w:spacing w:after="120" w:before="240"/>
@@ -1608,26 +2161,26 @@
       <w:rFonts w:ascii="Arial" w:cs="Arial" w:eastAsia="Arial" w:hAnsi="Arial"/>
     </w:rPr>
   </w:style>
-  <w:style w:styleId="style29" w:type="paragraph">
+  <w:style w:styleId="style31" w:type="paragraph">
     <w:name w:val="Text body"/>
     <w:basedOn w:val="style0"/>
-    <w:next w:val="style29"/>
+    <w:next w:val="style31"/>
     <w:pPr>
       <w:spacing w:after="120" w:before="0"/>
     </w:pPr>
     <w:rPr/>
   </w:style>
-  <w:style w:styleId="style30" w:type="paragraph">
+  <w:style w:styleId="style32" w:type="paragraph">
     <w:name w:val="List"/>
-    <w:basedOn w:val="style29"/>
-    <w:next w:val="style30"/>
+    <w:basedOn w:val="style31"/>
+    <w:next w:val="style32"/>
     <w:pPr/>
     <w:rPr/>
   </w:style>
-  <w:style w:styleId="style31" w:type="paragraph">
+  <w:style w:styleId="style33" w:type="paragraph">
     <w:name w:val="Caption"/>
     <w:basedOn w:val="style0"/>
-    <w:next w:val="style31"/>
+    <w:next w:val="style33"/>
     <w:pPr>
       <w:suppressLineNumbers/>
       <w:spacing w:after="120" w:before="120"/>
@@ -1639,19 +2192,19 @@
       <w:iCs/>
     </w:rPr>
   </w:style>
-  <w:style w:styleId="style32" w:type="paragraph">
+  <w:style w:styleId="style34" w:type="paragraph">
     <w:name w:val="Index"/>
     <w:basedOn w:val="style0"/>
-    <w:next w:val="style32"/>
+    <w:next w:val="style34"/>
     <w:pPr>
       <w:suppressLineNumbers/>
     </w:pPr>
     <w:rPr/>
   </w:style>
-  <w:style w:styleId="style33" w:type="paragraph">
+  <w:style w:styleId="style35" w:type="paragraph">
     <w:name w:val="Title"/>
     <w:basedOn w:val="style0"/>
-    <w:next w:val="style34"/>
+    <w:next w:val="style36"/>
     <w:pPr>
       <w:jc w:val="center"/>
       <w:pBdr>
@@ -1668,10 +2221,10 @@
       <w:rFonts w:ascii="Cambria" w:cs="" w:hAnsi="Cambria"/>
     </w:rPr>
   </w:style>
-  <w:style w:styleId="style34" w:type="paragraph">
+  <w:style w:styleId="style36" w:type="paragraph">
     <w:name w:val="Subtitle"/>
     <w:basedOn w:val="style0"/>
-    <w:next w:val="style29"/>
+    <w:next w:val="style31"/>
     <w:pPr>
       <w:jc w:val="center"/>
     </w:pPr>
@@ -1685,10 +2238,10 @@
       <w:lang w:eastAsia="en-US"/>
     </w:rPr>
   </w:style>
-  <w:style w:styleId="style35" w:type="paragraph">
+  <w:style w:styleId="style37" w:type="paragraph">
     <w:name w:val="List Paragraph"/>
     <w:basedOn w:val="style0"/>
-    <w:next w:val="style35"/>
+    <w:next w:val="style37"/>
     <w:pPr/>
     <w:rPr/>
   </w:style>

</xml_diff>

<commit_message>
Added to the tech docs and spec
</commit_message>
<xml_diff>
--- a/doc/final-report/spec.docx
+++ b/doc/final-report/spec.docx
@@ -4,7 +4,7 @@
   <w:body>
     <w:p>
       <w:pPr>
-        <w:pStyle w:val="style35"/>
+        <w:pStyle w:val="style36"/>
       </w:pPr>
       <w:r>
         <w:rPr/>
@@ -16,7 +16,7 @@
         <w:pStyle w:val="style1"/>
         <w:numPr>
           <w:ilvl w:val="0"/>
-          <w:numId w:val="2"/>
+          <w:numId w:val="3"/>
         </w:numPr>
         <w:jc w:val="both"/>
       </w:pPr>
@@ -224,7 +224,7 @@
     <w:p>
       <w:pPr>
         <w:pStyle w:val="style0"/>
-        <w:jc w:val="both"/>
+        <w:jc w:val="center"/>
       </w:pPr>
       <w:r>
         <w:rPr/>
@@ -278,6 +278,10 @@
     <w:p>
       <w:pPr>
         <w:pStyle w:val="style1"/>
+        <w:numPr>
+          <w:ilvl w:val="0"/>
+          <w:numId w:val="1"/>
+        </w:numPr>
       </w:pPr>
       <w:r>
         <w:rPr/>
@@ -286,7 +290,7 @@
     </w:p>
     <w:p>
       <w:pPr>
-        <w:pStyle w:val="style31"/>
+        <w:pStyle w:val="style32"/>
       </w:pPr>
       <w:r>
         <w:rPr/>
@@ -297,7 +301,7 @@
         <w:pStyle w:val="style2"/>
         <w:numPr>
           <w:ilvl w:val="1"/>
-          <w:numId w:val="1"/>
+          <w:numId w:val="2"/>
         </w:numPr>
       </w:pPr>
       <w:r>
@@ -307,7 +311,7 @@
     </w:p>
     <w:p>
       <w:pPr>
-        <w:pStyle w:val="style31"/>
+        <w:pStyle w:val="style32"/>
       </w:pPr>
       <w:r>
         <w:rPr/>
@@ -316,7 +320,7 @@
     </w:p>
     <w:p>
       <w:pPr>
-        <w:pStyle w:val="style31"/>
+        <w:pStyle w:val="style32"/>
       </w:pPr>
       <w:r>
         <w:rPr/>
@@ -325,7 +329,7 @@
     </w:p>
     <w:p>
       <w:pPr>
-        <w:pStyle w:val="style31"/>
+        <w:pStyle w:val="style32"/>
       </w:pPr>
       <w:r>
         <w:rPr/>
@@ -336,7 +340,7 @@
         <w:pStyle w:val="style2"/>
         <w:numPr>
           <w:ilvl w:val="1"/>
-          <w:numId w:val="1"/>
+          <w:numId w:val="2"/>
         </w:numPr>
       </w:pPr>
       <w:r>
@@ -346,11 +350,17 @@
     </w:p>
     <w:p>
       <w:pPr>
-        <w:pStyle w:val="style31"/>
-      </w:pPr>
-      <w:r>
-        <w:rPr/>
-        <w:t>The login page should be simple and to-the-point. An input field for the username and password is all that is required. The password should be obscured using asterisks so that it is not visible when typed.</w:t>
+        <w:pStyle w:val="style32"/>
+      </w:pPr>
+      <w:r>
+        <w:rPr/>
+        <w:t xml:space="preserve">The login page should be simple and to-the-point. An input field for the username and password is all that is required. </w:t>
+      </w:r>
+      <w:bookmarkStart w:id="5" w:name="DDE_LINK"/>
+      <w:bookmarkEnd w:id="5"/>
+      <w:r>
+        <w:rPr/>
+        <w:t>The password should be obscured using asterisks so that it is not visible when typed.</w:t>
       </w:r>
     </w:p>
     <w:p>
@@ -358,7 +368,7 @@
         <w:pStyle w:val="style2"/>
         <w:numPr>
           <w:ilvl w:val="1"/>
-          <w:numId w:val="1"/>
+          <w:numId w:val="2"/>
         </w:numPr>
       </w:pPr>
       <w:r>
@@ -368,7 +378,7 @@
     </w:p>
     <w:p>
       <w:pPr>
-        <w:pStyle w:val="style31"/>
+        <w:pStyle w:val="style32"/>
       </w:pPr>
       <w:r>
         <w:rPr/>
@@ -377,10 +387,10 @@
     </w:p>
     <w:p>
       <w:pPr>
-        <w:pStyle w:val="style31"/>
-        <w:numPr>
-          <w:ilvl w:val="0"/>
-          <w:numId w:val="5"/>
+        <w:pStyle w:val="style32"/>
+        <w:numPr>
+          <w:ilvl w:val="0"/>
+          <w:numId w:val="6"/>
         </w:numPr>
       </w:pPr>
       <w:r>
@@ -390,10 +400,10 @@
     </w:p>
     <w:p>
       <w:pPr>
-        <w:pStyle w:val="style31"/>
-        <w:numPr>
-          <w:ilvl w:val="0"/>
-          <w:numId w:val="5"/>
+        <w:pStyle w:val="style32"/>
+        <w:numPr>
+          <w:ilvl w:val="0"/>
+          <w:numId w:val="6"/>
         </w:numPr>
       </w:pPr>
       <w:r>
@@ -403,10 +413,10 @@
     </w:p>
     <w:p>
       <w:pPr>
-        <w:pStyle w:val="style31"/>
-        <w:numPr>
-          <w:ilvl w:val="0"/>
-          <w:numId w:val="5"/>
+        <w:pStyle w:val="style32"/>
+        <w:numPr>
+          <w:ilvl w:val="0"/>
+          <w:numId w:val="6"/>
         </w:numPr>
       </w:pPr>
       <w:r>
@@ -416,10 +426,10 @@
     </w:p>
     <w:p>
       <w:pPr>
-        <w:pStyle w:val="style31"/>
-        <w:numPr>
-          <w:ilvl w:val="0"/>
-          <w:numId w:val="5"/>
+        <w:pStyle w:val="style32"/>
+        <w:numPr>
+          <w:ilvl w:val="0"/>
+          <w:numId w:val="6"/>
         </w:numPr>
       </w:pPr>
       <w:r>
@@ -429,7 +439,7 @@
     </w:p>
     <w:p>
       <w:pPr>
-        <w:pStyle w:val="style31"/>
+        <w:pStyle w:val="style32"/>
       </w:pPr>
       <w:r>
         <w:rPr/>
@@ -438,10 +448,11 @@
     </w:p>
     <w:p>
       <w:pPr>
-        <w:pStyle w:val="style31"/>
-      </w:pPr>
-      <w:r>
-        <w:rPr/>
+        <w:pStyle w:val="style32"/>
+      </w:pPr>
+      <w:r>
+        <w:rPr/>
+        <w:t>Again, the passwords should be obscured using asterisks so that they are not visible when typed.</w:t>
       </w:r>
     </w:p>
     <w:p>
@@ -449,7 +460,7 @@
         <w:pStyle w:val="style2"/>
         <w:numPr>
           <w:ilvl w:val="1"/>
-          <w:numId w:val="1"/>
+          <w:numId w:val="2"/>
         </w:numPr>
       </w:pPr>
       <w:r>
@@ -459,7 +470,7 @@
     </w:p>
     <w:p>
       <w:pPr>
-        <w:pStyle w:val="style31"/>
+        <w:pStyle w:val="style32"/>
       </w:pPr>
       <w:r>
         <w:rPr/>
@@ -471,7 +482,7 @@
         <w:pStyle w:val="style2"/>
         <w:numPr>
           <w:ilvl w:val="1"/>
-          <w:numId w:val="1"/>
+          <w:numId w:val="2"/>
         </w:numPr>
       </w:pPr>
       <w:r>
@@ -481,7 +492,7 @@
     </w:p>
     <w:p>
       <w:pPr>
-        <w:pStyle w:val="style31"/>
+        <w:pStyle w:val="style32"/>
       </w:pPr>
       <w:r>
         <w:rPr/>
@@ -490,7 +501,7 @@
     </w:p>
     <w:p>
       <w:pPr>
-        <w:pStyle w:val="style31"/>
+        <w:pStyle w:val="style32"/>
       </w:pPr>
       <w:r>
         <w:rPr/>
@@ -499,7 +510,7 @@
     </w:p>
     <w:p>
       <w:pPr>
-        <w:pStyle w:val="style31"/>
+        <w:pStyle w:val="style32"/>
       </w:pPr>
       <w:r>
         <w:rPr/>
@@ -508,7 +519,7 @@
     </w:p>
     <w:p>
       <w:pPr>
-        <w:pStyle w:val="style31"/>
+        <w:pStyle w:val="style32"/>
       </w:pPr>
       <w:r>
         <w:rPr/>
@@ -520,7 +531,7 @@
         <w:pStyle w:val="style2"/>
         <w:numPr>
           <w:ilvl w:val="1"/>
-          <w:numId w:val="1"/>
+          <w:numId w:val="2"/>
         </w:numPr>
       </w:pPr>
       <w:r>
@@ -530,7 +541,7 @@
     </w:p>
     <w:p>
       <w:pPr>
-        <w:pStyle w:val="style31"/>
+        <w:pStyle w:val="style32"/>
       </w:pPr>
       <w:r>
         <w:rPr/>
@@ -539,7 +550,7 @@
     </w:p>
     <w:p>
       <w:pPr>
-        <w:pStyle w:val="style31"/>
+        <w:pStyle w:val="style32"/>
       </w:pPr>
       <w:r>
         <w:rPr/>
@@ -548,7 +559,7 @@
     </w:p>
     <w:p>
       <w:pPr>
-        <w:pStyle w:val="style31"/>
+        <w:pStyle w:val="style32"/>
       </w:pPr>
       <w:r>
         <w:rPr/>
@@ -576,7 +587,7 @@
         <w:pStyle w:val="style2"/>
         <w:numPr>
           <w:ilvl w:val="1"/>
-          <w:numId w:val="1"/>
+          <w:numId w:val="2"/>
         </w:numPr>
       </w:pPr>
       <w:r>
@@ -589,7 +600,7 @@
     </w:p>
     <w:p>
       <w:pPr>
-        <w:pStyle w:val="style31"/>
+        <w:pStyle w:val="style32"/>
       </w:pPr>
       <w:r>
         <w:rPr>
@@ -640,7 +651,7 @@
         <w:pStyle w:val="style2"/>
         <w:numPr>
           <w:ilvl w:val="1"/>
-          <w:numId w:val="1"/>
+          <w:numId w:val="2"/>
         </w:numPr>
       </w:pPr>
       <w:r>
@@ -655,7 +666,7 @@
     </w:p>
     <w:p>
       <w:pPr>
-        <w:pStyle w:val="style31"/>
+        <w:pStyle w:val="style32"/>
       </w:pPr>
       <w:r>
         <w:rPr>
@@ -672,7 +683,7 @@
         <w:pStyle w:val="style2"/>
         <w:numPr>
           <w:ilvl w:val="1"/>
-          <w:numId w:val="1"/>
+          <w:numId w:val="2"/>
         </w:numPr>
       </w:pPr>
       <w:r>
@@ -685,7 +696,7 @@
     </w:p>
     <w:p>
       <w:pPr>
-        <w:pStyle w:val="style31"/>
+        <w:pStyle w:val="style32"/>
       </w:pPr>
       <w:r>
         <w:rPr>
@@ -697,7 +708,7 @@
     </w:p>
     <w:p>
       <w:pPr>
-        <w:pStyle w:val="style31"/>
+        <w:pStyle w:val="style32"/>
       </w:pPr>
       <w:r>
         <w:rPr>
@@ -730,7 +741,7 @@
         <w:pStyle w:val="style2"/>
         <w:numPr>
           <w:ilvl w:val="1"/>
-          <w:numId w:val="1"/>
+          <w:numId w:val="2"/>
         </w:numPr>
       </w:pPr>
       <w:r>
@@ -745,7 +756,7 @@
     </w:p>
     <w:p>
       <w:pPr>
-        <w:pStyle w:val="style31"/>
+        <w:pStyle w:val="style32"/>
       </w:pPr>
       <w:r>
         <w:rPr>
@@ -759,7 +770,7 @@
     </w:p>
     <w:p>
       <w:pPr>
-        <w:pStyle w:val="style31"/>
+        <w:pStyle w:val="style32"/>
       </w:pPr>
       <w:r>
         <w:rPr>
@@ -776,7 +787,7 @@
         <w:pStyle w:val="style2"/>
         <w:numPr>
           <w:ilvl w:val="1"/>
-          <w:numId w:val="1"/>
+          <w:numId w:val="2"/>
         </w:numPr>
       </w:pPr>
       <w:r>
@@ -789,7 +800,7 @@
     </w:p>
     <w:p>
       <w:pPr>
-        <w:pStyle w:val="style31"/>
+        <w:pStyle w:val="style32"/>
       </w:pPr>
       <w:r>
         <w:rPr>
@@ -855,23 +866,498 @@
     </w:p>
     <w:p>
       <w:pPr>
+        <w:pStyle w:val="style0"/>
+        <w:jc w:val="both"/>
+      </w:pPr>
+      <w:r>
+        <w:rPr/>
+      </w:r>
+    </w:p>
+    <w:p>
+      <w:pPr>
+        <w:pStyle w:val="style0"/>
+        <w:jc w:val="both"/>
+      </w:pPr>
+      <w:r>
+        <w:rPr/>
+      </w:r>
+    </w:p>
+    <w:p>
+      <w:pPr>
+        <w:pStyle w:val="style0"/>
+        <w:jc w:val="both"/>
+      </w:pPr>
+      <w:r>
+        <w:rPr/>
+      </w:r>
+    </w:p>
+    <w:p>
+      <w:pPr>
+        <w:pStyle w:val="style0"/>
+        <w:jc w:val="both"/>
+      </w:pPr>
+      <w:r>
+        <w:rPr/>
+      </w:r>
+    </w:p>
+    <w:p>
+      <w:pPr>
+        <w:pStyle w:val="style0"/>
+        <w:jc w:val="both"/>
+      </w:pPr>
+      <w:r>
+        <w:rPr/>
+      </w:r>
+    </w:p>
+    <w:p>
+      <w:pPr>
+        <w:pStyle w:val="style0"/>
+        <w:jc w:val="both"/>
+      </w:pPr>
+      <w:r>
+        <w:rPr/>
+      </w:r>
+    </w:p>
+    <w:p>
+      <w:pPr>
+        <w:pStyle w:val="style0"/>
+        <w:jc w:val="both"/>
+      </w:pPr>
+      <w:r>
+        <w:rPr/>
+      </w:r>
+    </w:p>
+    <w:p>
+      <w:pPr>
+        <w:pStyle w:val="style0"/>
+        <w:jc w:val="both"/>
+      </w:pPr>
+      <w:r>
+        <w:rPr/>
+      </w:r>
+    </w:p>
+    <w:p>
+      <w:pPr>
+        <w:pStyle w:val="style0"/>
+        <w:jc w:val="both"/>
+      </w:pPr>
+      <w:r>
+        <w:rPr/>
+      </w:r>
+    </w:p>
+    <w:p>
+      <w:pPr>
+        <w:pStyle w:val="style0"/>
+        <w:jc w:val="both"/>
+      </w:pPr>
+      <w:r>
+        <w:rPr/>
+      </w:r>
+    </w:p>
+    <w:p>
+      <w:pPr>
+        <w:pStyle w:val="style1"/>
+        <w:numPr>
+          <w:ilvl w:val="0"/>
+          <w:numId w:val="1"/>
+        </w:numPr>
+      </w:pPr>
+      <w:r>
+        <w:rPr/>
+        <w:t>Requirements</w:t>
+      </w:r>
+    </w:p>
+    <w:p>
+      <w:pPr>
         <w:pStyle w:val="style2"/>
         <w:numPr>
-          <w:ilvl w:val="0"/>
-          <w:numId w:val="2"/>
-        </w:numPr>
-        <w:jc w:val="both"/>
-      </w:pPr>
-      <w:r>
-        <w:rPr/>
-      </w:r>
-    </w:p>
-    <w:p>
-      <w:pPr>
-        <w:pStyle w:val="style0"/>
-      </w:pPr>
-      <w:r>
-        <w:rPr/>
+          <w:ilvl w:val="1"/>
+          <w:numId w:val="1"/>
+        </w:numPr>
+      </w:pPr>
+      <w:bookmarkStart w:id="6" w:name="_Toc247691665"/>
+      <w:bookmarkEnd w:id="6"/>
+      <w:r>
+        <w:rPr/>
+        <w:t>Functional Requirements</w:t>
+      </w:r>
+    </w:p>
+    <w:p>
+      <w:pPr>
+        <w:pStyle w:val="style38"/>
+        <w:numPr>
+          <w:ilvl w:val="0"/>
+          <w:numId w:val="5"/>
+        </w:numPr>
+        <w:jc w:val="both"/>
+      </w:pPr>
+      <w:r>
+        <w:rPr/>
+        <w:t>The system should have a web-accessible interface</w:t>
+      </w:r>
+    </w:p>
+    <w:p>
+      <w:pPr>
+        <w:pStyle w:val="style38"/>
+        <w:numPr>
+          <w:ilvl w:val="0"/>
+          <w:numId w:val="5"/>
+        </w:numPr>
+        <w:jc w:val="both"/>
+      </w:pPr>
+      <w:r>
+        <w:rPr/>
+        <w:t>The system should allow users to login and logout</w:t>
+      </w:r>
+    </w:p>
+    <w:p>
+      <w:pPr>
+        <w:pStyle w:val="style38"/>
+        <w:numPr>
+          <w:ilvl w:val="0"/>
+          <w:numId w:val="5"/>
+        </w:numPr>
+        <w:jc w:val="both"/>
+      </w:pPr>
+      <w:r>
+        <w:rPr/>
+        <w:t>The system should present users with a list of available debates</w:t>
+      </w:r>
+    </w:p>
+    <w:p>
+      <w:pPr>
+        <w:pStyle w:val="style38"/>
+        <w:numPr>
+          <w:ilvl w:val="0"/>
+          <w:numId w:val="5"/>
+        </w:numPr>
+        <w:jc w:val="both"/>
+      </w:pPr>
+      <w:r>
+        <w:rPr/>
+        <w:t>The list of debates should show how many users are currently participating in each</w:t>
+      </w:r>
+    </w:p>
+    <w:p>
+      <w:pPr>
+        <w:pStyle w:val="style38"/>
+        <w:numPr>
+          <w:ilvl w:val="0"/>
+          <w:numId w:val="5"/>
+        </w:numPr>
+        <w:jc w:val="both"/>
+      </w:pPr>
+      <w:r>
+        <w:rPr/>
+        <w:t>The system should allow users to enter a debate, and chat with others in that room in near-real time. This requires the user to be logged-in</w:t>
+      </w:r>
+    </w:p>
+    <w:p>
+      <w:pPr>
+        <w:pStyle w:val="style38"/>
+        <w:numPr>
+          <w:ilvl w:val="0"/>
+          <w:numId w:val="5"/>
+        </w:numPr>
+        <w:jc w:val="both"/>
+      </w:pPr>
+      <w:r>
+        <w:rPr/>
+        <w:t>The system should allow users to see who else is in the debate</w:t>
+      </w:r>
+    </w:p>
+    <w:p>
+      <w:pPr>
+        <w:pStyle w:val="style38"/>
+        <w:numPr>
+          <w:ilvl w:val="0"/>
+          <w:numId w:val="5"/>
+        </w:numPr>
+        <w:jc w:val="both"/>
+      </w:pPr>
+      <w:r>
+        <w:rPr/>
+        <w:t>The system should allow users to leave a debate, and return to the list of available debates</w:t>
+      </w:r>
+    </w:p>
+    <w:p>
+      <w:pPr>
+        <w:pStyle w:val="style38"/>
+        <w:numPr>
+          <w:ilvl w:val="0"/>
+          <w:numId w:val="5"/>
+        </w:numPr>
+        <w:jc w:val="both"/>
+      </w:pPr>
+      <w:r>
+        <w:rPr/>
+        <w:t>The system should use an asynchronous method of communication within the debate (i.e. the page should not refresh when a new message is available.</w:t>
+      </w:r>
+    </w:p>
+    <w:p>
+      <w:pPr>
+        <w:pStyle w:val="style38"/>
+        <w:numPr>
+          <w:ilvl w:val="0"/>
+          <w:numId w:val="5"/>
+        </w:numPr>
+        <w:jc w:val="both"/>
+      </w:pPr>
+      <w:r>
+        <w:rPr/>
+        <w:t>The system should allow users to sign-up for a user account.</w:t>
+      </w:r>
+    </w:p>
+    <w:p>
+      <w:pPr>
+        <w:pStyle w:val="style38"/>
+        <w:numPr>
+          <w:ilvl w:val="1"/>
+          <w:numId w:val="5"/>
+        </w:numPr>
+        <w:jc w:val="both"/>
+      </w:pPr>
+      <w:r>
+        <w:rPr/>
+        <w:t>Users must specify their full name</w:t>
+      </w:r>
+    </w:p>
+    <w:p>
+      <w:pPr>
+        <w:pStyle w:val="style38"/>
+        <w:numPr>
+          <w:ilvl w:val="1"/>
+          <w:numId w:val="5"/>
+        </w:numPr>
+        <w:jc w:val="both"/>
+      </w:pPr>
+      <w:r>
+        <w:rPr/>
+        <w:t>Users must choose a username and password</w:t>
+      </w:r>
+    </w:p>
+    <w:p>
+      <w:pPr>
+        <w:pStyle w:val="style38"/>
+        <w:numPr>
+          <w:ilvl w:val="1"/>
+          <w:numId w:val="5"/>
+        </w:numPr>
+        <w:jc w:val="both"/>
+      </w:pPr>
+      <w:r>
+        <w:rPr/>
+        <w:t>Users must enter their email address</w:t>
+      </w:r>
+    </w:p>
+    <w:p>
+      <w:pPr>
+        <w:pStyle w:val="style38"/>
+        <w:numPr>
+          <w:ilvl w:val="1"/>
+          <w:numId w:val="5"/>
+        </w:numPr>
+        <w:jc w:val="both"/>
+      </w:pPr>
+      <w:r>
+        <w:rPr/>
+        <w:t>The system should send the user an email, which includes a link that the user must click in order to “activate” their account</w:t>
+      </w:r>
+    </w:p>
+    <w:p>
+      <w:pPr>
+        <w:pStyle w:val="style38"/>
+        <w:numPr>
+          <w:ilvl w:val="1"/>
+          <w:numId w:val="5"/>
+        </w:numPr>
+        <w:jc w:val="both"/>
+      </w:pPr>
+      <w:r>
+        <w:rPr/>
+        <w:t>Before the user has clicked the link in their email, the account should be inactive - so the user cannot login</w:t>
+      </w:r>
+    </w:p>
+    <w:p>
+      <w:pPr>
+        <w:pStyle w:val="style38"/>
+        <w:numPr>
+          <w:ilvl w:val="0"/>
+          <w:numId w:val="5"/>
+        </w:numPr>
+        <w:jc w:val="both"/>
+      </w:pPr>
+      <w:r>
+        <w:rPr/>
+        <w:t>Users should have a profile, containing their personal information shared with other users.</w:t>
+      </w:r>
+    </w:p>
+    <w:p>
+      <w:pPr>
+        <w:pStyle w:val="style38"/>
+        <w:numPr>
+          <w:ilvl w:val="0"/>
+          <w:numId w:val="5"/>
+        </w:numPr>
+        <w:jc w:val="both"/>
+      </w:pPr>
+      <w:r>
+        <w:rPr/>
+        <w:t>Users should be able to edit the information in their profile.</w:t>
+      </w:r>
+    </w:p>
+    <w:p>
+      <w:pPr>
+        <w:pStyle w:val="style38"/>
+        <w:numPr>
+          <w:ilvl w:val="0"/>
+          <w:numId w:val="5"/>
+        </w:numPr>
+        <w:jc w:val="both"/>
+      </w:pPr>
+      <w:r>
+        <w:rPr/>
+        <w:t>Users shoud be able to change their password.</w:t>
+      </w:r>
+    </w:p>
+    <w:p>
+      <w:pPr>
+        <w:pStyle w:val="style38"/>
+        <w:numPr>
+          <w:ilvl w:val="0"/>
+          <w:numId w:val="5"/>
+        </w:numPr>
+        <w:jc w:val="both"/>
+      </w:pPr>
+      <w:r>
+        <w:rPr/>
+        <w:t>Users should be able to create debates.</w:t>
+      </w:r>
+    </w:p>
+    <w:p>
+      <w:pPr>
+        <w:pStyle w:val="style38"/>
+        <w:numPr>
+          <w:ilvl w:val="0"/>
+          <w:numId w:val="5"/>
+        </w:numPr>
+        <w:jc w:val="both"/>
+      </w:pPr>
+      <w:r>
+        <w:rPr/>
+        <w:t>Users should be required to input a “poll” when creating a debate. This should represent the “objective” of the debate - all members should agree on the issue named in the poll. The poll also requires a number of choices, upon which the users can vote.</w:t>
+      </w:r>
+    </w:p>
+    <w:p>
+      <w:pPr>
+        <w:pStyle w:val="style38"/>
+        <w:numPr>
+          <w:ilvl w:val="0"/>
+          <w:numId w:val="5"/>
+        </w:numPr>
+        <w:jc w:val="both"/>
+      </w:pPr>
+      <w:r>
+        <w:rPr/>
+        <w:t>Users should be able to choose the length of the “period” when creating a debate (a default value of 30 minutes should be provided).</w:t>
+      </w:r>
+    </w:p>
+    <w:p>
+      <w:pPr>
+        <w:pStyle w:val="style38"/>
+        <w:numPr>
+          <w:ilvl w:val="0"/>
+          <w:numId w:val="5"/>
+        </w:numPr>
+        <w:jc w:val="both"/>
+      </w:pPr>
+      <w:r>
+        <w:rPr/>
+        <w:t>Users should be able to choose the time at which a room “locks” - so that no new members can join, before a poll is due. This means that new users cannot “hijack” a debate a few seconds before a vote.</w:t>
+      </w:r>
+    </w:p>
+    <w:p>
+      <w:pPr>
+        <w:pStyle w:val="style38"/>
+        <w:numPr>
+          <w:ilvl w:val="0"/>
+          <w:numId w:val="5"/>
+        </w:numPr>
+        <w:jc w:val="both"/>
+      </w:pPr>
+      <w:r>
+        <w:rPr/>
+        <w:t>The system should switch to a vote at the end of each specified time period.</w:t>
+      </w:r>
+    </w:p>
+    <w:p>
+      <w:pPr>
+        <w:pStyle w:val="style38"/>
+        <w:numPr>
+          <w:ilvl w:val="0"/>
+          <w:numId w:val="5"/>
+        </w:numPr>
+        <w:jc w:val="both"/>
+      </w:pPr>
+      <w:r>
+        <w:rPr/>
+        <w:t>When in the voting mode, users should not be able to enter messages in the conference. Everyone is required to vote on the poll specified at creation time.</w:t>
+      </w:r>
+    </w:p>
+    <w:p>
+      <w:pPr>
+        <w:pStyle w:val="style38"/>
+        <w:numPr>
+          <w:ilvl w:val="1"/>
+          <w:numId w:val="5"/>
+        </w:numPr>
+        <w:jc w:val="both"/>
+      </w:pPr>
+      <w:r>
+        <w:rPr/>
+        <w:t>One the poll has been completed, the person who is unofficially in charge of the room has the choice over whether to end the debate or go to another period</w:t>
+      </w:r>
+    </w:p>
+    <w:p>
+      <w:pPr>
+        <w:pStyle w:val="style38"/>
+        <w:numPr>
+          <w:ilvl w:val="1"/>
+          <w:numId w:val="5"/>
+        </w:numPr>
+        <w:jc w:val="both"/>
+      </w:pPr>
+      <w:r>
+        <w:rPr/>
+        <w:t>The person who is in “charge” is decided by who has been in the room the longest</w:t>
+      </w:r>
+    </w:p>
+    <w:p>
+      <w:pPr>
+        <w:pStyle w:val="style38"/>
+        <w:numPr>
+          <w:ilvl w:val="0"/>
+          <w:numId w:val="5"/>
+        </w:numPr>
+        <w:jc w:val="both"/>
+      </w:pPr>
+      <w:r>
+        <w:rPr/>
+        <w:t>The system should allow users to search for debates quickly and easily, so that sorting through a large amount of debates is not necessary.</w:t>
+      </w:r>
+    </w:p>
+    <w:p>
+      <w:pPr>
+        <w:pStyle w:val="style38"/>
+        <w:numPr>
+          <w:ilvl w:val="0"/>
+          <w:numId w:val="5"/>
+        </w:numPr>
+        <w:jc w:val="both"/>
+      </w:pPr>
+      <w:r>
+        <w:rPr/>
+        <w:t>The system should have a Frequently Asked Questions section.</w:t>
       </w:r>
     </w:p>
     <w:p>
@@ -881,423 +1367,28 @@
           <w:ilvl w:val="1"/>
           <w:numId w:val="2"/>
         </w:numPr>
-        <w:jc w:val="both"/>
-        <w:pageBreakBefore/>
-      </w:pPr>
-      <w:bookmarkStart w:id="5" w:name="_Toc247691665"/>
-      <w:bookmarkEnd w:id="5"/>
-      <w:r>
-        <w:rPr/>
-        <w:t>Functional Requirements</w:t>
-      </w:r>
-    </w:p>
-    <w:p>
-      <w:pPr>
-        <w:pStyle w:val="style37"/>
+      </w:pPr>
+      <w:bookmarkStart w:id="7" w:name="_Toc247691666"/>
+      <w:bookmarkEnd w:id="7"/>
+      <w:r>
+        <w:rPr/>
+        <w:t>Non-Functional Requirements</w:t>
+      </w:r>
+    </w:p>
+    <w:p>
+      <w:pPr>
+        <w:pStyle w:val="style32"/>
+      </w:pPr>
+      <w:r>
+        <w:rPr/>
+      </w:r>
+    </w:p>
+    <w:p>
+      <w:pPr>
+        <w:pStyle w:val="style38"/>
         <w:numPr>
           <w:ilvl w:val="0"/>
           <w:numId w:val="4"/>
-        </w:numPr>
-        <w:jc w:val="both"/>
-      </w:pPr>
-      <w:r>
-        <w:rPr/>
-        <w:t>The system should have a web-accessible interface</w:t>
-      </w:r>
-    </w:p>
-    <w:p>
-      <w:pPr>
-        <w:pStyle w:val="style37"/>
-        <w:numPr>
-          <w:ilvl w:val="0"/>
-          <w:numId w:val="4"/>
-        </w:numPr>
-        <w:jc w:val="both"/>
-      </w:pPr>
-      <w:r>
-        <w:rPr/>
-        <w:t>The system should allow users to login and logout</w:t>
-      </w:r>
-    </w:p>
-    <w:p>
-      <w:pPr>
-        <w:pStyle w:val="style37"/>
-        <w:numPr>
-          <w:ilvl w:val="0"/>
-          <w:numId w:val="4"/>
-        </w:numPr>
-        <w:jc w:val="both"/>
-      </w:pPr>
-      <w:r>
-        <w:rPr/>
-        <w:t>The system should present users with a list of available debates</w:t>
-      </w:r>
-    </w:p>
-    <w:p>
-      <w:pPr>
-        <w:pStyle w:val="style37"/>
-        <w:numPr>
-          <w:ilvl w:val="0"/>
-          <w:numId w:val="4"/>
-        </w:numPr>
-        <w:jc w:val="both"/>
-      </w:pPr>
-      <w:r>
-        <w:rPr/>
-        <w:t>The list of debates should show how many users are currently participating in each</w:t>
-      </w:r>
-    </w:p>
-    <w:p>
-      <w:pPr>
-        <w:pStyle w:val="style37"/>
-        <w:numPr>
-          <w:ilvl w:val="0"/>
-          <w:numId w:val="4"/>
-        </w:numPr>
-        <w:jc w:val="both"/>
-      </w:pPr>
-      <w:r>
-        <w:rPr/>
-        <w:t>The system should allow users to enter a debate, and chat with others in that room in near-real time. This requires the user to be logged-in</w:t>
-      </w:r>
-    </w:p>
-    <w:p>
-      <w:pPr>
-        <w:pStyle w:val="style37"/>
-        <w:numPr>
-          <w:ilvl w:val="0"/>
-          <w:numId w:val="4"/>
-        </w:numPr>
-        <w:jc w:val="both"/>
-      </w:pPr>
-      <w:r>
-        <w:rPr/>
-        <w:t>The system should allow users to see who else is in the debate</w:t>
-      </w:r>
-    </w:p>
-    <w:p>
-      <w:pPr>
-        <w:pStyle w:val="style37"/>
-        <w:numPr>
-          <w:ilvl w:val="0"/>
-          <w:numId w:val="4"/>
-        </w:numPr>
-        <w:jc w:val="both"/>
-      </w:pPr>
-      <w:r>
-        <w:rPr/>
-        <w:t>The system should allow users to leave a debate, and return to the list of available debates</w:t>
-      </w:r>
-    </w:p>
-    <w:p>
-      <w:pPr>
-        <w:pStyle w:val="style37"/>
-        <w:numPr>
-          <w:ilvl w:val="0"/>
-          <w:numId w:val="4"/>
-        </w:numPr>
-        <w:jc w:val="both"/>
-      </w:pPr>
-      <w:r>
-        <w:rPr/>
-        <w:t>The system should use an asynchronous method of communication within the debate (i.e. the page should not refresh when a new message is available.</w:t>
-      </w:r>
-    </w:p>
-    <w:p>
-      <w:pPr>
-        <w:pStyle w:val="style37"/>
-        <w:numPr>
-          <w:ilvl w:val="0"/>
-          <w:numId w:val="4"/>
-        </w:numPr>
-        <w:jc w:val="both"/>
-      </w:pPr>
-      <w:r>
-        <w:rPr/>
-        <w:t>The system should allow users to sign-up for a user account.</w:t>
-      </w:r>
-    </w:p>
-    <w:p>
-      <w:pPr>
-        <w:pStyle w:val="style37"/>
-        <w:numPr>
-          <w:ilvl w:val="1"/>
-          <w:numId w:val="4"/>
-        </w:numPr>
-        <w:jc w:val="both"/>
-      </w:pPr>
-      <w:r>
-        <w:rPr/>
-        <w:t>Users must specify their full name</w:t>
-      </w:r>
-    </w:p>
-    <w:p>
-      <w:pPr>
-        <w:pStyle w:val="style37"/>
-        <w:numPr>
-          <w:ilvl w:val="1"/>
-          <w:numId w:val="4"/>
-        </w:numPr>
-        <w:jc w:val="both"/>
-      </w:pPr>
-      <w:r>
-        <w:rPr/>
-        <w:t>Users must choose a username and password</w:t>
-      </w:r>
-    </w:p>
-    <w:p>
-      <w:pPr>
-        <w:pStyle w:val="style37"/>
-        <w:numPr>
-          <w:ilvl w:val="1"/>
-          <w:numId w:val="4"/>
-        </w:numPr>
-        <w:jc w:val="both"/>
-      </w:pPr>
-      <w:r>
-        <w:rPr/>
-        <w:t>Users must enter their email address</w:t>
-      </w:r>
-    </w:p>
-    <w:p>
-      <w:pPr>
-        <w:pStyle w:val="style37"/>
-        <w:numPr>
-          <w:ilvl w:val="1"/>
-          <w:numId w:val="4"/>
-        </w:numPr>
-        <w:jc w:val="both"/>
-      </w:pPr>
-      <w:r>
-        <w:rPr/>
-        <w:t>The system should send the user an email, which includes a link that the user must click in order to “activate” their account</w:t>
-      </w:r>
-    </w:p>
-    <w:p>
-      <w:pPr>
-        <w:pStyle w:val="style37"/>
-        <w:numPr>
-          <w:ilvl w:val="1"/>
-          <w:numId w:val="4"/>
-        </w:numPr>
-        <w:jc w:val="both"/>
-      </w:pPr>
-      <w:r>
-        <w:rPr/>
-        <w:t>Before the user has clicked the link in their email, the account should be inactive - so the user cannot login</w:t>
-      </w:r>
-    </w:p>
-    <w:p>
-      <w:pPr>
-        <w:pStyle w:val="style37"/>
-        <w:numPr>
-          <w:ilvl w:val="0"/>
-          <w:numId w:val="4"/>
-        </w:numPr>
-        <w:jc w:val="both"/>
-      </w:pPr>
-      <w:r>
-        <w:rPr/>
-        <w:t>Users should have a profile, containing their personal information shared with other users.</w:t>
-      </w:r>
-    </w:p>
-    <w:p>
-      <w:pPr>
-        <w:pStyle w:val="style37"/>
-        <w:numPr>
-          <w:ilvl w:val="0"/>
-          <w:numId w:val="4"/>
-        </w:numPr>
-        <w:jc w:val="both"/>
-      </w:pPr>
-      <w:r>
-        <w:rPr/>
-        <w:t>Users should be able to edit the information in their profile.</w:t>
-      </w:r>
-    </w:p>
-    <w:p>
-      <w:pPr>
-        <w:pStyle w:val="style37"/>
-        <w:numPr>
-          <w:ilvl w:val="0"/>
-          <w:numId w:val="4"/>
-        </w:numPr>
-        <w:jc w:val="both"/>
-      </w:pPr>
-      <w:r>
-        <w:rPr/>
-        <w:t>Users shoud be able to change their password.</w:t>
-      </w:r>
-    </w:p>
-    <w:p>
-      <w:pPr>
-        <w:pStyle w:val="style37"/>
-        <w:numPr>
-          <w:ilvl w:val="0"/>
-          <w:numId w:val="4"/>
-        </w:numPr>
-        <w:jc w:val="both"/>
-      </w:pPr>
-      <w:r>
-        <w:rPr/>
-        <w:t>Users should be able to create debates.</w:t>
-      </w:r>
-    </w:p>
-    <w:p>
-      <w:pPr>
-        <w:pStyle w:val="style37"/>
-        <w:numPr>
-          <w:ilvl w:val="0"/>
-          <w:numId w:val="4"/>
-        </w:numPr>
-        <w:jc w:val="both"/>
-      </w:pPr>
-      <w:r>
-        <w:rPr/>
-        <w:t>Users should be required to input a “poll” when creating a debate. This should represent the “objective” of the debate - all members should agree on the issue named in the poll. The poll also requires a number of choices, upon which the users can vote.</w:t>
-      </w:r>
-    </w:p>
-    <w:p>
-      <w:pPr>
-        <w:pStyle w:val="style37"/>
-        <w:numPr>
-          <w:ilvl w:val="0"/>
-          <w:numId w:val="4"/>
-        </w:numPr>
-        <w:jc w:val="both"/>
-      </w:pPr>
-      <w:r>
-        <w:rPr/>
-        <w:t>Users should be able to choose the length of the “period” when creating a debate (a default value of 30 minutes should be provided).</w:t>
-      </w:r>
-    </w:p>
-    <w:p>
-      <w:pPr>
-        <w:pStyle w:val="style37"/>
-        <w:numPr>
-          <w:ilvl w:val="0"/>
-          <w:numId w:val="4"/>
-        </w:numPr>
-        <w:jc w:val="both"/>
-      </w:pPr>
-      <w:r>
-        <w:rPr/>
-        <w:t>Users should be able to choose the time at which a room “locks” - so that no new members can join, before a poll is due. This means that new users cannot “hijack” a debate a few seconds before a vote.</w:t>
-      </w:r>
-    </w:p>
-    <w:p>
-      <w:pPr>
-        <w:pStyle w:val="style37"/>
-        <w:numPr>
-          <w:ilvl w:val="0"/>
-          <w:numId w:val="4"/>
-        </w:numPr>
-        <w:jc w:val="both"/>
-      </w:pPr>
-      <w:r>
-        <w:rPr/>
-        <w:t>The system should switch to a vote at the end of each specified time period.</w:t>
-      </w:r>
-    </w:p>
-    <w:p>
-      <w:pPr>
-        <w:pStyle w:val="style37"/>
-        <w:numPr>
-          <w:ilvl w:val="0"/>
-          <w:numId w:val="4"/>
-        </w:numPr>
-        <w:jc w:val="both"/>
-      </w:pPr>
-      <w:r>
-        <w:rPr/>
-        <w:t>When in the voting mode, users should not be able to enter messages in the conference. Everyone is required to vote on the poll specified at creation time.</w:t>
-      </w:r>
-    </w:p>
-    <w:p>
-      <w:pPr>
-        <w:pStyle w:val="style37"/>
-        <w:numPr>
-          <w:ilvl w:val="1"/>
-          <w:numId w:val="4"/>
-        </w:numPr>
-        <w:jc w:val="both"/>
-      </w:pPr>
-      <w:r>
-        <w:rPr/>
-        <w:t>One the poll has been completed, the person who is unofficially in charge of the room has the choice over whether to end the debate or go to another period</w:t>
-      </w:r>
-    </w:p>
-    <w:p>
-      <w:pPr>
-        <w:pStyle w:val="style37"/>
-        <w:numPr>
-          <w:ilvl w:val="1"/>
-          <w:numId w:val="4"/>
-        </w:numPr>
-        <w:jc w:val="both"/>
-      </w:pPr>
-      <w:r>
-        <w:rPr/>
-        <w:t>The person who is in “charge” is decided by who has been in the room the longest</w:t>
-      </w:r>
-    </w:p>
-    <w:p>
-      <w:pPr>
-        <w:pStyle w:val="style37"/>
-        <w:numPr>
-          <w:ilvl w:val="0"/>
-          <w:numId w:val="4"/>
-        </w:numPr>
-        <w:jc w:val="both"/>
-      </w:pPr>
-      <w:r>
-        <w:rPr/>
-        <w:t>The system should allow users to search for debates quickly and easily, so that sorting through a large amount of debates is not necessary.</w:t>
-      </w:r>
-    </w:p>
-    <w:p>
-      <w:pPr>
-        <w:pStyle w:val="style37"/>
-        <w:numPr>
-          <w:ilvl w:val="0"/>
-          <w:numId w:val="4"/>
-        </w:numPr>
-        <w:jc w:val="both"/>
-      </w:pPr>
-      <w:r>
-        <w:rPr/>
-        <w:t>The system should have a Frequently Asked Questions section.</w:t>
-      </w:r>
-    </w:p>
-    <w:p>
-      <w:pPr>
-        <w:pStyle w:val="style2"/>
-        <w:numPr>
-          <w:ilvl w:val="1"/>
-          <w:numId w:val="2"/>
-        </w:numPr>
-      </w:pPr>
-      <w:bookmarkStart w:id="6" w:name="_Toc247691666"/>
-      <w:bookmarkEnd w:id="6"/>
-      <w:r>
-        <w:rPr/>
-        <w:t>Non-Functional Requirements</w:t>
-      </w:r>
-    </w:p>
-    <w:p>
-      <w:pPr>
-        <w:pStyle w:val="style31"/>
-      </w:pPr>
-      <w:r>
-        <w:rPr/>
-      </w:r>
-    </w:p>
-    <w:p>
-      <w:pPr>
-        <w:pStyle w:val="style37"/>
-        <w:numPr>
-          <w:ilvl w:val="0"/>
-          <w:numId w:val="3"/>
         </w:numPr>
         <w:jc w:val="both"/>
       </w:pPr>
@@ -1319,10 +1410,10 @@
     </w:p>
     <w:p>
       <w:pPr>
-        <w:pStyle w:val="style37"/>
-        <w:numPr>
-          <w:ilvl w:val="0"/>
-          <w:numId w:val="3"/>
+        <w:pStyle w:val="style38"/>
+        <w:numPr>
+          <w:ilvl w:val="0"/>
+          <w:numId w:val="4"/>
         </w:numPr>
         <w:jc w:val="both"/>
       </w:pPr>
@@ -1333,10 +1424,10 @@
     </w:p>
     <w:p>
       <w:pPr>
-        <w:pStyle w:val="style37"/>
-        <w:numPr>
-          <w:ilvl w:val="0"/>
-          <w:numId w:val="3"/>
+        <w:pStyle w:val="style38"/>
+        <w:numPr>
+          <w:ilvl w:val="0"/>
+          <w:numId w:val="4"/>
         </w:numPr>
         <w:jc w:val="both"/>
       </w:pPr>
@@ -1347,10 +1438,10 @@
     </w:p>
     <w:p>
       <w:pPr>
-        <w:pStyle w:val="style37"/>
-        <w:numPr>
-          <w:ilvl w:val="0"/>
-          <w:numId w:val="3"/>
+        <w:pStyle w:val="style38"/>
+        <w:numPr>
+          <w:ilvl w:val="0"/>
+          <w:numId w:val="4"/>
         </w:numPr>
         <w:jc w:val="both"/>
       </w:pPr>
@@ -1361,10 +1452,10 @@
     </w:p>
     <w:p>
       <w:pPr>
-        <w:pStyle w:val="style37"/>
-        <w:numPr>
-          <w:ilvl w:val="0"/>
-          <w:numId w:val="3"/>
+        <w:pStyle w:val="style38"/>
+        <w:numPr>
+          <w:ilvl w:val="0"/>
+          <w:numId w:val="4"/>
         </w:numPr>
         <w:jc w:val="both"/>
         <w:spacing w:after="200" w:before="0"/>
@@ -1559,81 +1650,81 @@
       <w:start w:val="1"/>
       <w:numFmt w:val="decimal"/>
       <w:lvlJc w:val="left"/>
-      <w:lvlText w:val="%1."/>
-      <w:pPr>
-        <w:ind w:hanging="360" w:left="360"/>
+      <w:lvlText w:val="%1"/>
+      <w:pPr>
+        <w:ind w:hanging="432" w:left="432"/>
       </w:pPr>
     </w:lvl>
     <w:lvl w:ilvl="1">
       <w:start w:val="1"/>
       <w:numFmt w:val="decimal"/>
       <w:lvlJc w:val="left"/>
-      <w:lvlText w:val="%1.%2."/>
-      <w:pPr>
-        <w:ind w:hanging="360" w:left="1800"/>
+      <w:lvlText w:val="%1.%2"/>
+      <w:pPr>
+        <w:ind w:hanging="576" w:left="576"/>
       </w:pPr>
     </w:lvl>
     <w:lvl w:ilvl="2">
       <w:start w:val="1"/>
       <w:numFmt w:val="decimal"/>
       <w:lvlJc w:val="left"/>
-      <w:lvlText w:val="%1.%2.%3."/>
-      <w:pPr>
-        <w:ind w:hanging="720" w:left="3600"/>
+      <w:lvlText w:val="%1.%2.%3"/>
+      <w:pPr>
+        <w:ind w:hanging="720" w:left="720"/>
       </w:pPr>
     </w:lvl>
     <w:lvl w:ilvl="3">
       <w:start w:val="1"/>
       <w:numFmt w:val="decimal"/>
       <w:lvlJc w:val="left"/>
-      <w:lvlText w:val="%1.%2.%3.%4."/>
-      <w:pPr>
-        <w:ind w:hanging="720" w:left="5040"/>
+      <w:lvlText w:val="%1.%2.%3.%4"/>
+      <w:pPr>
+        <w:ind w:hanging="864" w:left="864"/>
       </w:pPr>
     </w:lvl>
     <w:lvl w:ilvl="4">
       <w:start w:val="1"/>
       <w:numFmt w:val="decimal"/>
       <w:lvlJc w:val="left"/>
-      <w:lvlText w:val="%1.%2.%3.%4.%5."/>
-      <w:pPr>
-        <w:ind w:hanging="1080" w:left="6840"/>
+      <w:lvlText w:val="%1.%2.%3.%4.%5"/>
+      <w:pPr>
+        <w:ind w:hanging="1008" w:left="1008"/>
       </w:pPr>
     </w:lvl>
     <w:lvl w:ilvl="5">
       <w:start w:val="1"/>
       <w:numFmt w:val="decimal"/>
       <w:lvlJc w:val="left"/>
-      <w:lvlText w:val="%1.%2.%3.%4.%5.%6."/>
-      <w:pPr>
-        <w:ind w:hanging="1080" w:left="8280"/>
+      <w:lvlText w:val="%1.%2.%3.%4.%5.%6"/>
+      <w:pPr>
+        <w:ind w:hanging="1152" w:left="1152"/>
       </w:pPr>
     </w:lvl>
     <w:lvl w:ilvl="6">
       <w:start w:val="1"/>
       <w:numFmt w:val="decimal"/>
       <w:lvlJc w:val="left"/>
-      <w:lvlText w:val="%1.%2.%3.%4.%5.%6.%7."/>
-      <w:pPr>
-        <w:ind w:hanging="1440" w:left="10080"/>
+      <w:lvlText w:val="%1.%2.%3.%4.%5.%6.%7"/>
+      <w:pPr>
+        <w:ind w:hanging="1296" w:left="1296"/>
       </w:pPr>
     </w:lvl>
     <w:lvl w:ilvl="7">
       <w:start w:val="1"/>
       <w:numFmt w:val="decimal"/>
       <w:lvlJc w:val="left"/>
-      <w:lvlText w:val="%1.%2.%3.%4.%5.%6.%7.%8."/>
-      <w:pPr>
-        <w:ind w:hanging="1440" w:left="11520"/>
+      <w:lvlText w:val="%1.%2.%3.%4.%5.%6.%7.%8"/>
+      <w:pPr>
+        <w:ind w:hanging="1440" w:left="1440"/>
       </w:pPr>
     </w:lvl>
     <w:lvl w:ilvl="8">
       <w:start w:val="1"/>
       <w:numFmt w:val="decimal"/>
       <w:lvlJc w:val="left"/>
-      <w:lvlText w:val="%1.%2.%3.%4.%5.%6.%7.%8.%9."/>
-      <w:pPr>
-        <w:ind w:hanging="1800" w:left="13320"/>
+      <w:lvlText w:val="%1.%2.%3.%4.%5.%6.%7.%8.%9"/>
+      <w:pPr>
+        <w:ind w:hanging="1584" w:left="1584"/>
       </w:pPr>
     </w:lvl>
   </w:abstractNum>
@@ -1644,6 +1735,89 @@
       <w:lvlJc w:val="left"/>
       <w:lvlText w:val="%1."/>
       <w:pPr>
+        <w:ind w:hanging="360" w:left="360"/>
+      </w:pPr>
+    </w:lvl>
+    <w:lvl w:ilvl="1">
+      <w:start w:val="1"/>
+      <w:numFmt w:val="decimal"/>
+      <w:lvlJc w:val="left"/>
+      <w:lvlText w:val="%1.%2."/>
+      <w:pPr>
+        <w:ind w:hanging="360" w:left="1800"/>
+      </w:pPr>
+    </w:lvl>
+    <w:lvl w:ilvl="2">
+      <w:start w:val="1"/>
+      <w:numFmt w:val="decimal"/>
+      <w:lvlJc w:val="left"/>
+      <w:lvlText w:val="%1.%2.%3."/>
+      <w:pPr>
+        <w:ind w:hanging="720" w:left="3600"/>
+      </w:pPr>
+    </w:lvl>
+    <w:lvl w:ilvl="3">
+      <w:start w:val="1"/>
+      <w:numFmt w:val="decimal"/>
+      <w:lvlJc w:val="left"/>
+      <w:lvlText w:val="%1.%2.%3.%4."/>
+      <w:pPr>
+        <w:ind w:hanging="720" w:left="5040"/>
+      </w:pPr>
+    </w:lvl>
+    <w:lvl w:ilvl="4">
+      <w:start w:val="1"/>
+      <w:numFmt w:val="decimal"/>
+      <w:lvlJc w:val="left"/>
+      <w:lvlText w:val="%1.%2.%3.%4.%5."/>
+      <w:pPr>
+        <w:ind w:hanging="1080" w:left="6840"/>
+      </w:pPr>
+    </w:lvl>
+    <w:lvl w:ilvl="5">
+      <w:start w:val="1"/>
+      <w:numFmt w:val="decimal"/>
+      <w:lvlJc w:val="left"/>
+      <w:lvlText w:val="%1.%2.%3.%4.%5.%6."/>
+      <w:pPr>
+        <w:ind w:hanging="1080" w:left="8280"/>
+      </w:pPr>
+    </w:lvl>
+    <w:lvl w:ilvl="6">
+      <w:start w:val="1"/>
+      <w:numFmt w:val="decimal"/>
+      <w:lvlJc w:val="left"/>
+      <w:lvlText w:val="%1.%2.%3.%4.%5.%6.%7."/>
+      <w:pPr>
+        <w:ind w:hanging="1440" w:left="10080"/>
+      </w:pPr>
+    </w:lvl>
+    <w:lvl w:ilvl="7">
+      <w:start w:val="1"/>
+      <w:numFmt w:val="decimal"/>
+      <w:lvlJc w:val="left"/>
+      <w:lvlText w:val="%1.%2.%3.%4.%5.%6.%7.%8."/>
+      <w:pPr>
+        <w:ind w:hanging="1440" w:left="11520"/>
+      </w:pPr>
+    </w:lvl>
+    <w:lvl w:ilvl="8">
+      <w:start w:val="1"/>
+      <w:numFmt w:val="decimal"/>
+      <w:lvlJc w:val="left"/>
+      <w:lvlText w:val="%1.%2.%3.%4.%5.%6.%7.%8.%9."/>
+      <w:pPr>
+        <w:ind w:hanging="1800" w:left="13320"/>
+      </w:pPr>
+    </w:lvl>
+  </w:abstractNum>
+  <w:abstractNum w:abstractNumId="5">
+    <w:lvl w:ilvl="0">
+      <w:start w:val="1"/>
+      <w:numFmt w:val="decimal"/>
+      <w:lvlJc w:val="left"/>
+      <w:lvlText w:val="%1."/>
+      <w:pPr>
         <w:ind w:hanging="360" w:left="720"/>
       </w:pPr>
     </w:lvl>
@@ -1720,7 +1894,7 @@
       </w:pPr>
     </w:lvl>
   </w:abstractNum>
-  <w:abstractNum w:abstractNumId="5">
+  <w:abstractNum w:abstractNumId="6">
     <w:lvl w:ilvl="0">
       <w:start w:val="1"/>
       <w:numFmt w:val="bullet"/>
@@ -1844,6 +2018,9 @@
   </w:num>
   <w:num w:numId="5">
     <w:abstractNumId w:val="5"/>
+  </w:num>
+  <w:num w:numId="6">
+    <w:abstractNumId w:val="6"/>
   </w:num>
 </w:numbering>
 </file>
@@ -1873,8 +2050,13 @@
   <w:style w:styleId="style1" w:type="paragraph">
     <w:name w:val="Heading 1"/>
     <w:basedOn w:val="style0"/>
-    <w:next w:val="style31"/>
+    <w:next w:val="style32"/>
     <w:pPr>
+      <w:outlineLvl w:val="0"/>
+      <w:numPr>
+        <w:ilvl w:val="0"/>
+        <w:numId w:val="1"/>
+      </w:numPr>
       <w:keepNext/>
       <w:spacing w:after="0" w:before="480"/>
     </w:pPr>
@@ -1891,7 +2073,7 @@
   <w:style w:styleId="style2" w:type="paragraph">
     <w:name w:val="Heading 2"/>
     <w:basedOn w:val="style1"/>
-    <w:next w:val="style31"/>
+    <w:next w:val="style32"/>
     <w:pPr>
       <w:outlineLvl w:val="1"/>
       <w:numPr>
@@ -1909,7 +2091,7 @@
   <w:style w:styleId="style3" w:type="paragraph">
     <w:name w:val="Heading 3"/>
     <w:basedOn w:val="style0"/>
-    <w:next w:val="style31"/>
+    <w:next w:val="style32"/>
     <w:pPr>
       <w:outlineLvl w:val="2"/>
       <w:numPr>
@@ -1930,7 +2112,7 @@
   <w:style w:styleId="style4" w:type="paragraph">
     <w:name w:val="Heading 4"/>
     <w:basedOn w:val="style0"/>
-    <w:next w:val="style31"/>
+    <w:next w:val="style32"/>
     <w:pPr>
       <w:outlineLvl w:val="3"/>
       <w:numPr>
@@ -1953,7 +2135,7 @@
   <w:style w:styleId="style5" w:type="paragraph">
     <w:name w:val="Heading 5"/>
     <w:basedOn w:val="style0"/>
-    <w:next w:val="style31"/>
+    <w:next w:val="style32"/>
     <w:pPr>
       <w:outlineLvl w:val="4"/>
       <w:numPr>
@@ -1972,7 +2154,7 @@
   <w:style w:styleId="style6" w:type="paragraph">
     <w:name w:val="Heading 6"/>
     <w:basedOn w:val="style0"/>
-    <w:next w:val="style31"/>
+    <w:next w:val="style32"/>
     <w:pPr>
       <w:outlineLvl w:val="5"/>
       <w:numPr>
@@ -1993,7 +2175,7 @@
   <w:style w:styleId="style7" w:type="paragraph">
     <w:name w:val="Heading 7"/>
     <w:basedOn w:val="style0"/>
-    <w:next w:val="style31"/>
+    <w:next w:val="style32"/>
     <w:pPr>
       <w:outlineLvl w:val="6"/>
       <w:numPr>
@@ -2014,7 +2196,7 @@
   <w:style w:styleId="style8" w:type="paragraph">
     <w:name w:val="Heading 8"/>
     <w:basedOn w:val="style0"/>
-    <w:next w:val="style31"/>
+    <w:next w:val="style32"/>
     <w:pPr>
       <w:outlineLvl w:val="7"/>
       <w:numPr>
@@ -2035,7 +2217,7 @@
   <w:style w:styleId="style9" w:type="paragraph">
     <w:name w:val="Heading 9"/>
     <w:basedOn w:val="style0"/>
-    <w:next w:val="style31"/>
+    <w:next w:val="style32"/>
     <w:pPr>
       <w:outlineLvl w:val="8"/>
       <w:numPr>
@@ -2058,99 +2240,108 @@
   <w:style w:styleId="style15" w:type="character">
     <w:name w:val="ListLabel 1"/>
     <w:next w:val="style15"/>
-    <w:rPr/>
+    <w:rPr>
+      <w:rFonts w:cs="Symbol"/>
+    </w:rPr>
   </w:style>
   <w:style w:styleId="style16" w:type="character">
+    <w:name w:val="ListLabel 2"/>
+    <w:next w:val="style16"/>
+    <w:rPr>
+      <w:rFonts w:cs="OpenSymbol"/>
+    </w:rPr>
+  </w:style>
+  <w:style w:styleId="style17" w:type="character">
     <w:name w:val="Default Paragraph Font"/>
-    <w:next w:val="style16"/>
-    <w:rPr/>
-  </w:style>
-  <w:style w:styleId="style17" w:type="character">
-    <w:name w:val="Title Char"/>
-    <w:basedOn w:val="style16"/>
     <w:next w:val="style17"/>
     <w:rPr/>
   </w:style>
   <w:style w:styleId="style18" w:type="character">
-    <w:name w:val="Heading 1 Char"/>
-    <w:basedOn w:val="style16"/>
+    <w:name w:val="Title Char"/>
+    <w:basedOn w:val="style17"/>
     <w:next w:val="style18"/>
     <w:rPr/>
   </w:style>
   <w:style w:styleId="style19" w:type="character">
-    <w:name w:val="Heading 2 Char"/>
-    <w:basedOn w:val="style16"/>
+    <w:name w:val="Heading 1 Char"/>
+    <w:basedOn w:val="style17"/>
     <w:next w:val="style19"/>
     <w:rPr/>
   </w:style>
   <w:style w:styleId="style20" w:type="character">
-    <w:name w:val="Heading 3 Char"/>
-    <w:basedOn w:val="style16"/>
+    <w:name w:val="Heading 2 Char"/>
+    <w:basedOn w:val="style17"/>
     <w:next w:val="style20"/>
     <w:rPr/>
   </w:style>
   <w:style w:styleId="style21" w:type="character">
-    <w:name w:val="Heading 4 Char"/>
-    <w:basedOn w:val="style16"/>
+    <w:name w:val="Heading 3 Char"/>
+    <w:basedOn w:val="style17"/>
     <w:next w:val="style21"/>
     <w:rPr/>
   </w:style>
   <w:style w:styleId="style22" w:type="character">
-    <w:name w:val="Heading 5 Char"/>
-    <w:basedOn w:val="style16"/>
+    <w:name w:val="Heading 4 Char"/>
+    <w:basedOn w:val="style17"/>
     <w:next w:val="style22"/>
     <w:rPr/>
   </w:style>
   <w:style w:styleId="style23" w:type="character">
-    <w:name w:val="Heading 6 Char"/>
-    <w:basedOn w:val="style16"/>
+    <w:name w:val="Heading 5 Char"/>
+    <w:basedOn w:val="style17"/>
     <w:next w:val="style23"/>
     <w:rPr/>
   </w:style>
   <w:style w:styleId="style24" w:type="character">
-    <w:name w:val="Heading 7 Char"/>
-    <w:basedOn w:val="style16"/>
+    <w:name w:val="Heading 6 Char"/>
+    <w:basedOn w:val="style17"/>
     <w:next w:val="style24"/>
     <w:rPr/>
   </w:style>
   <w:style w:styleId="style25" w:type="character">
-    <w:name w:val="Heading 8 Char"/>
-    <w:basedOn w:val="style16"/>
+    <w:name w:val="Heading 7 Char"/>
+    <w:basedOn w:val="style17"/>
     <w:next w:val="style25"/>
     <w:rPr/>
   </w:style>
   <w:style w:styleId="style26" w:type="character">
-    <w:name w:val="Heading 9 Char"/>
-    <w:basedOn w:val="style16"/>
+    <w:name w:val="Heading 8 Char"/>
+    <w:basedOn w:val="style17"/>
     <w:next w:val="style26"/>
     <w:rPr/>
   </w:style>
   <w:style w:styleId="style27" w:type="character">
-    <w:name w:val="Subtitle Char"/>
-    <w:basedOn w:val="style16"/>
+    <w:name w:val="Heading 9 Char"/>
+    <w:basedOn w:val="style17"/>
     <w:next w:val="style27"/>
     <w:rPr/>
   </w:style>
   <w:style w:styleId="style28" w:type="character">
+    <w:name w:val="Subtitle Char"/>
+    <w:basedOn w:val="style17"/>
+    <w:next w:val="style28"/>
+    <w:rPr/>
+  </w:style>
+  <w:style w:styleId="style29" w:type="character">
     <w:name w:val="Bullets"/>
-    <w:next w:val="style28"/>
+    <w:next w:val="style29"/>
     <w:rPr>
       <w:rFonts w:ascii="OpenSymbol" w:cs="OpenSymbol" w:eastAsia="OpenSymbol" w:hAnsi="OpenSymbol"/>
     </w:rPr>
   </w:style>
-  <w:style w:styleId="style29" w:type="character">
+  <w:style w:styleId="style30" w:type="character">
     <w:name w:val="Internet Link"/>
-    <w:next w:val="style29"/>
+    <w:next w:val="style30"/>
     <w:rPr>
       <w:color w:val="000080"/>
       <w:u w:val="single"/>
       <w:lang w:bidi="en-US" w:eastAsia="en-US" w:val="en-US"/>
     </w:rPr>
   </w:style>
-  <w:style w:styleId="style30" w:type="paragraph">
+  <w:style w:styleId="style31" w:type="paragraph">
     <w:name w:val="Heading"/>
     <w:basedOn w:val="style0"/>
-    <w:next w:val="style31"/>
+    <w:next w:val="style32"/>
     <w:pPr>
       <w:keepNext/>
       <w:spacing w:after="120" w:before="240"/>
@@ -2161,26 +2352,26 @@
       <w:rFonts w:ascii="Arial" w:cs="Arial" w:eastAsia="Arial" w:hAnsi="Arial"/>
     </w:rPr>
   </w:style>
-  <w:style w:styleId="style31" w:type="paragraph">
+  <w:style w:styleId="style32" w:type="paragraph">
     <w:name w:val="Text body"/>
     <w:basedOn w:val="style0"/>
-    <w:next w:val="style31"/>
+    <w:next w:val="style32"/>
     <w:pPr>
       <w:spacing w:after="120" w:before="0"/>
     </w:pPr>
     <w:rPr/>
   </w:style>
-  <w:style w:styleId="style32" w:type="paragraph">
+  <w:style w:styleId="style33" w:type="paragraph">
     <w:name w:val="List"/>
-    <w:basedOn w:val="style31"/>
-    <w:next w:val="style32"/>
+    <w:basedOn w:val="style32"/>
+    <w:next w:val="style33"/>
     <w:pPr/>
     <w:rPr/>
   </w:style>
-  <w:style w:styleId="style33" w:type="paragraph">
+  <w:style w:styleId="style34" w:type="paragraph">
     <w:name w:val="Caption"/>
     <w:basedOn w:val="style0"/>
-    <w:next w:val="style33"/>
+    <w:next w:val="style34"/>
     <w:pPr>
       <w:suppressLineNumbers/>
       <w:spacing w:after="120" w:before="120"/>
@@ -2192,19 +2383,19 @@
       <w:iCs/>
     </w:rPr>
   </w:style>
-  <w:style w:styleId="style34" w:type="paragraph">
+  <w:style w:styleId="style35" w:type="paragraph">
     <w:name w:val="Index"/>
     <w:basedOn w:val="style0"/>
-    <w:next w:val="style34"/>
+    <w:next w:val="style35"/>
     <w:pPr>
       <w:suppressLineNumbers/>
     </w:pPr>
     <w:rPr/>
   </w:style>
-  <w:style w:styleId="style35" w:type="paragraph">
+  <w:style w:styleId="style36" w:type="paragraph">
     <w:name w:val="Title"/>
     <w:basedOn w:val="style0"/>
-    <w:next w:val="style36"/>
+    <w:next w:val="style37"/>
     <w:pPr>
       <w:jc w:val="center"/>
       <w:pBdr>
@@ -2221,10 +2412,10 @@
       <w:rFonts w:ascii="Cambria" w:cs="" w:hAnsi="Cambria"/>
     </w:rPr>
   </w:style>
-  <w:style w:styleId="style36" w:type="paragraph">
+  <w:style w:styleId="style37" w:type="paragraph">
     <w:name w:val="Subtitle"/>
     <w:basedOn w:val="style0"/>
-    <w:next w:val="style31"/>
+    <w:next w:val="style32"/>
     <w:pPr>
       <w:jc w:val="center"/>
     </w:pPr>
@@ -2238,10 +2429,10 @@
       <w:lang w:eastAsia="en-US"/>
     </w:rPr>
   </w:style>
-  <w:style w:styleId="style37" w:type="paragraph">
+  <w:style w:styleId="style38" w:type="paragraph">
     <w:name w:val="List Paragraph"/>
     <w:basedOn w:val="style0"/>
-    <w:next w:val="style37"/>
+    <w:next w:val="style38"/>
     <w:pPr/>
     <w:rPr/>
   </w:style>

</xml_diff>